<commit_message>
add 8.5 x 14 sample sign pdf
</commit_message>
<xml_diff>
--- a/resources/img-custom/sample-sign.docx
+++ b/resources/img-custom/sample-sign.docx
@@ -7,14 +7,1512 @@
         <w:spacing w:before="0" w:beforeAutospacing="0" w:after="0" w:afterAutospacing="0"/>
         <w:jc w:val="left"/>
       </w:pPr>
-      <w:r>
-        <w:rPr>
+      <w:bookmarkStart w:id="0" w:name="_GoBack"/>
+      <w:bookmarkEnd w:id="0"/>
+    </w:p>
+    <w:p>
+      <w:pPr>
+        <w:pStyle w:val="Heading1"/>
+      </w:pPr>
+      <w:r>
+        <w:t>Sample</w:t>
+      </w:r>
+      <w:r>
+        <w:t xml:space="preserve"> </w:t>
+      </w:r>
+      <w:r>
+        <w:t>Sign</w:t>
+      </w:r>
+      <w:r>
+        <w:t xml:space="preserve"> (Small)</w:t>
+      </w:r>
+    </w:p>
+    <w:p>
+      <w:r>
+        <w:rPr>
+          <w:noProof/>
+        </w:rPr>
+        <mc:AlternateContent>
+          <mc:Choice Requires="wpg">
+            <w:drawing>
+              <wp:anchor distT="0" distB="0" distL="114300" distR="114300" simplePos="0" relativeHeight="251718656" behindDoc="0" locked="0" layoutInCell="1" allowOverlap="1" wp14:anchorId="02048C97" wp14:editId="03923056">
+                <wp:simplePos x="0" y="0"/>
+                <wp:positionH relativeFrom="column">
+                  <wp:posOffset>1928949</wp:posOffset>
+                </wp:positionH>
+                <wp:positionV relativeFrom="paragraph">
+                  <wp:posOffset>23495</wp:posOffset>
+                </wp:positionV>
+                <wp:extent cx="4281786" cy="5328285"/>
+                <wp:effectExtent l="0" t="0" r="0" b="5715"/>
+                <wp:wrapSquare wrapText="bothSides"/>
+                <wp:docPr id="28" name="Group 28"/>
+                <wp:cNvGraphicFramePr/>
+                <a:graphic xmlns:a="http://schemas.openxmlformats.org/drawingml/2006/main">
+                  <a:graphicData uri="http://schemas.microsoft.com/office/word/2010/wordprocessingGroup">
+                    <wpg:wgp>
+                      <wpg:cNvGrpSpPr/>
+                      <wpg:grpSpPr>
+                        <a:xfrm>
+                          <a:off x="0" y="0"/>
+                          <a:ext cx="4281786" cy="5328285"/>
+                          <a:chOff x="0" y="0"/>
+                          <a:chExt cx="4318000" cy="5328285"/>
+                        </a:xfrm>
+                      </wpg:grpSpPr>
+                      <pic:pic xmlns:pic="http://schemas.openxmlformats.org/drawingml/2006/picture">
+                        <pic:nvPicPr>
+                          <pic:cNvPr id="29" name="Picture 29"/>
+                          <pic:cNvPicPr>
+                            <a:picLocks noChangeAspect="1"/>
+                          </pic:cNvPicPr>
+                        </pic:nvPicPr>
+                        <pic:blipFill rotWithShape="1">
+                          <a:blip r:embed="rId8" cstate="hqprint">
+                            <a:extLst>
+                              <a:ext uri="{28A0092B-C50C-407E-A947-70E740481C1C}">
+                                <a14:useLocalDpi xmlns:a14="http://schemas.microsoft.com/office/drawing/2010/main"/>
+                              </a:ext>
+                            </a:extLst>
+                          </a:blip>
+                          <a:srcRect/>
+                          <a:stretch/>
+                        </pic:blipFill>
+                        <pic:spPr bwMode="auto">
+                          <a:xfrm>
+                            <a:off x="0" y="0"/>
+                            <a:ext cx="4318000" cy="5328285"/>
+                          </a:xfrm>
+                          <a:prstGeom prst="rect">
+                            <a:avLst/>
+                          </a:prstGeom>
+                          <a:ln>
+                            <a:noFill/>
+                          </a:ln>
+                          <a:extLst>
+                            <a:ext uri="{53640926-AAD7-44D8-BBD7-CCE9431645EC}">
+                              <a14:shadowObscured xmlns:a14="http://schemas.microsoft.com/office/drawing/2010/main"/>
+                            </a:ext>
+                          </a:extLst>
+                        </pic:spPr>
+                      </pic:pic>
+                      <pic:pic xmlns:pic="http://schemas.openxmlformats.org/drawingml/2006/picture">
+                        <pic:nvPicPr>
+                          <pic:cNvPr id="30" name="Picture 30"/>
+                          <pic:cNvPicPr>
+                            <a:picLocks noChangeAspect="1"/>
+                          </pic:cNvPicPr>
+                        </pic:nvPicPr>
+                        <pic:blipFill>
+                          <a:blip r:embed="rId9" cstate="print">
+                            <a:extLst>
+                              <a:ext uri="{28A0092B-C50C-407E-A947-70E740481C1C}">
+                                <a14:useLocalDpi xmlns:a14="http://schemas.microsoft.com/office/drawing/2010/main"/>
+                              </a:ext>
+                            </a:extLst>
+                          </a:blip>
+                          <a:stretch>
+                            <a:fillRect/>
+                          </a:stretch>
+                        </pic:blipFill>
+                        <pic:spPr>
+                          <a:xfrm>
+                            <a:off x="925618" y="4347226"/>
+                            <a:ext cx="577811" cy="577811"/>
+                          </a:xfrm>
+                          <a:prstGeom prst="rect">
+                            <a:avLst/>
+                          </a:prstGeom>
+                        </pic:spPr>
+                      </pic:pic>
+                    </wpg:wgp>
+                  </a:graphicData>
+                </a:graphic>
+                <wp14:sizeRelH relativeFrom="margin">
+                  <wp14:pctWidth>0</wp14:pctWidth>
+                </wp14:sizeRelH>
+              </wp:anchor>
+            </w:drawing>
+          </mc:Choice>
+          <mc:Fallback>
+            <w:pict>
+              <v:group w14:anchorId="6E3EAFD5" id="Group 28" o:spid="_x0000_s1026" style="position:absolute;margin-left:151.9pt;margin-top:1.85pt;width:337.15pt;height:419.55pt;z-index:251718656;mso-width-relative:margin" coordsize="43180,53282" o:gfxdata="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">
+                <v:shapetype id="_x0000_t75" coordsize="21600,21600" o:spt="75" o:preferrelative="t" path="m@4@5l@4@11@9@11@9@5xe" filled="f" stroked="f">
+                  <v:stroke joinstyle="miter"/>
+                  <v:formulas>
+                    <v:f eqn="if lineDrawn pixelLineWidth 0"/>
+                    <v:f eqn="sum @0 1 0"/>
+                    <v:f eqn="sum 0 0 @1"/>
+                    <v:f eqn="prod @2 1 2"/>
+                    <v:f eqn="prod @3 21600 pixelWidth"/>
+                    <v:f eqn="prod @3 21600 pixelHeight"/>
+                    <v:f eqn="sum @0 0 1"/>
+                    <v:f eqn="prod @6 1 2"/>
+                    <v:f eqn="prod @7 21600 pixelWidth"/>
+                    <v:f eqn="sum @8 21600 0"/>
+                    <v:f eqn="prod @7 21600 pixelHeight"/>
+                    <v:f eqn="sum @10 21600 0"/>
+                  </v:formulas>
+                  <v:path o:extrusionok="f" gradientshapeok="t" o:connecttype="rect"/>
+                  <o:lock v:ext="edit" aspectratio="t"/>
+                </v:shapetype>
+                <v:shape id="Picture 29" o:spid="_x0000_s1027" type="#_x0000_t75" style="position:absolute;width:43180;height:53282;visibility:visible;mso-wrap-style:square" o:gfxdata="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">
+                  <v:imagedata r:id="rId10" o:title=""/>
+                </v:shape>
+                <v:shape id="Picture 30" o:spid="_x0000_s1028" type="#_x0000_t75" style="position:absolute;left:9256;top:43472;width:5778;height:5778;visibility:visible;mso-wrap-style:square" o:gfxdata="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">
+                  <v:imagedata r:id="rId11" o:title=""/>
+                </v:shape>
+                <w10:wrap type="square"/>
+              </v:group>
+            </w:pict>
+          </mc:Fallback>
+        </mc:AlternateContent>
+      </w:r>
+      <w:r>
+        <w:t>No</w:t>
+      </w:r>
+      <w:r>
+        <w:t>tes:</w:t>
+      </w:r>
+    </w:p>
+    <w:p>
+      <w:pPr>
+        <w:pStyle w:val="ListParagraph"/>
+        <w:numPr>
+          <w:ilvl w:val="0"/>
+          <w:numId w:val="8"/>
+        </w:numPr>
+      </w:pPr>
+      <w:r>
+        <w:rPr>
+          <w:b/>
+        </w:rPr>
+        <w:t>Green circles</w:t>
+      </w:r>
+      <w:r>
+        <w:t xml:space="preserve"> indicate the current bike point</w:t>
+      </w:r>
+      <w:r>
+        <w:t>.</w:t>
+      </w:r>
+    </w:p>
+    <w:p>
+      <w:pPr>
+        <w:pStyle w:val="ListParagraph"/>
+      </w:pPr>
+    </w:p>
+    <w:p>
+      <w:pPr>
+        <w:pStyle w:val="ListParagraph"/>
+        <w:numPr>
+          <w:ilvl w:val="0"/>
+          <w:numId w:val="8"/>
+        </w:numPr>
+      </w:pPr>
+      <w:r>
+        <w:rPr>
+          <w:b/>
+        </w:rPr>
+        <w:t>White circles</w:t>
+      </w:r>
+      <w:r>
+        <w:t xml:space="preserve"> combined with an arrow indicate upcoming points.</w:t>
+      </w:r>
+      <w:r>
+        <w:t xml:space="preserve"> </w:t>
+      </w:r>
+      <w:r>
+        <w:t>Arrows are placed on the right side by default</w:t>
+      </w:r>
+      <w:r>
+        <w:t>,</w:t>
+      </w:r>
+      <w:r>
+        <w:t xml:space="preserve"> except for left turn arrows, which are placed on the left</w:t>
+      </w:r>
+    </w:p>
+    <w:p>
+      <w:pPr>
+        <w:pStyle w:val="ListParagraph"/>
+        <w:rPr>
+          <w:b/>
+        </w:rPr>
+      </w:pPr>
+    </w:p>
+    <w:p>
+      <w:pPr>
+        <w:pStyle w:val="ListParagraph"/>
+        <w:numPr>
+          <w:ilvl w:val="0"/>
+          <w:numId w:val="8"/>
+        </w:numPr>
+      </w:pPr>
+      <w:r>
+        <w:rPr>
+          <w:b/>
+        </w:rPr>
+        <w:t>Low cost stickers</w:t>
+      </w:r>
+      <w:r>
+        <w:t xml:space="preserve"> are used for numbers, arrows, and QR codes.</w:t>
+      </w:r>
+      <w:r>
+        <w:t xml:space="preserve"> </w:t>
+      </w:r>
+      <w:r>
+        <w:t xml:space="preserve">Signs </w:t>
+      </w:r>
+      <w:r>
+        <w:t xml:space="preserve">and stickers </w:t>
+      </w:r>
+      <w:r>
+        <w:t>are printed in bulk to lower costs</w:t>
+      </w:r>
+      <w:r>
+        <w:t>.</w:t>
+      </w:r>
+    </w:p>
+    <w:p>
+      <w:pPr>
+        <w:pStyle w:val="ListParagraph"/>
+        <w:rPr>
+          <w:b/>
+        </w:rPr>
+      </w:pPr>
+    </w:p>
+    <w:p>
+      <w:pPr>
+        <w:pStyle w:val="ListParagraph"/>
+        <w:numPr>
+          <w:ilvl w:val="0"/>
+          <w:numId w:val="8"/>
+        </w:numPr>
+      </w:pPr>
+      <w:r>
+        <w:rPr>
+          <w:b/>
+        </w:rPr>
+        <w:t>QR codes</w:t>
+      </w:r>
+      <w:r>
+        <w:t xml:space="preserve"> </w:t>
+      </w:r>
+      <w:r>
+        <w:t xml:space="preserve">are meant to track sign positions, help people report misplaced arrows, and allow people to plan their route with an online map. </w:t>
+      </w:r>
+      <w:r>
+        <w:t xml:space="preserve">Each sign receives a unique QR code. </w:t>
+      </w:r>
+      <w:r>
+        <w:t>The city periodically receives data on signage issues. A website mockup is included on a later page.</w:t>
+      </w:r>
+    </w:p>
+    <w:p>
+      <w:r>
+        <w:t xml:space="preserve">This sign would be placed </w:t>
+      </w:r>
+      <w:r>
+        <w:t xml:space="preserve">on the southwestern side of </w:t>
+      </w:r>
+      <w:r>
+        <w:t xml:space="preserve">point </w:t>
+      </w:r>
+      <w:r>
+        <w:t xml:space="preserve">1 </w:t>
+      </w:r>
+      <w:r>
+        <w:t xml:space="preserve">on the </w:t>
+      </w:r>
+      <w:r>
+        <w:t>previous</w:t>
+      </w:r>
+      <w:r>
+        <w:t xml:space="preserve"> map</w:t>
+      </w:r>
+      <w:r>
+        <w:t>, indicating that the bicyclist can continue straight down Memorial Drive Park towards point 46.</w:t>
+      </w:r>
+    </w:p>
+    <w:p>
+      <w:r>
+        <w:rPr>
+          <w:rFonts w:eastAsiaTheme="minorHAnsi"/>
+        </w:rPr>
+        <w:br w:type="page"/>
+      </w:r>
+    </w:p>
+    <w:p>
+      <w:pPr>
+        <w:pStyle w:val="Heading1"/>
+      </w:pPr>
+      <w:r>
+        <w:rPr>
+          <w:noProof/>
+        </w:rPr>
+        <w:lastRenderedPageBreak/>
+        <mc:AlternateContent>
+          <mc:Choice Requires="wpg">
+            <w:drawing>
+              <wp:anchor distT="0" distB="0" distL="114300" distR="114300" simplePos="0" relativeHeight="251717632" behindDoc="0" locked="0" layoutInCell="1" allowOverlap="1" wp14:anchorId="1A54FE8E" wp14:editId="49B6579B">
+                <wp:simplePos x="0" y="0"/>
+                <wp:positionH relativeFrom="column">
+                  <wp:posOffset>2224224</wp:posOffset>
+                </wp:positionH>
+                <wp:positionV relativeFrom="paragraph">
+                  <wp:posOffset>488315</wp:posOffset>
+                </wp:positionV>
+                <wp:extent cx="3850005" cy="6661785"/>
+                <wp:effectExtent l="0" t="0" r="0" b="5715"/>
+                <wp:wrapSquare wrapText="bothSides"/>
+                <wp:docPr id="31" name="Group 31"/>
+                <wp:cNvGraphicFramePr/>
+                <a:graphic xmlns:a="http://schemas.openxmlformats.org/drawingml/2006/main">
+                  <a:graphicData uri="http://schemas.microsoft.com/office/word/2010/wordprocessingGroup">
+                    <wpg:wgp>
+                      <wpg:cNvGrpSpPr/>
+                      <wpg:grpSpPr>
+                        <a:xfrm>
+                          <a:off x="0" y="0"/>
+                          <a:ext cx="3850005" cy="6661785"/>
+                          <a:chOff x="0" y="0"/>
+                          <a:chExt cx="3850005" cy="6661785"/>
+                        </a:xfrm>
+                      </wpg:grpSpPr>
+                      <pic:pic xmlns:pic="http://schemas.openxmlformats.org/drawingml/2006/picture">
+                        <pic:nvPicPr>
+                          <pic:cNvPr id="32" name="Picture 32"/>
+                          <pic:cNvPicPr>
+                            <a:picLocks noChangeAspect="1"/>
+                          </pic:cNvPicPr>
+                        </pic:nvPicPr>
+                        <pic:blipFill rotWithShape="1">
+                          <a:blip r:embed="rId12" cstate="hqprint">
+                            <a:extLst>
+                              <a:ext uri="{28A0092B-C50C-407E-A947-70E740481C1C}">
+                                <a14:useLocalDpi xmlns:a14="http://schemas.microsoft.com/office/drawing/2010/main"/>
+                              </a:ext>
+                            </a:extLst>
+                          </a:blip>
+                          <a:srcRect/>
+                          <a:stretch/>
+                        </pic:blipFill>
+                        <pic:spPr bwMode="auto">
+                          <a:xfrm>
+                            <a:off x="0" y="0"/>
+                            <a:ext cx="3850005" cy="6661785"/>
+                          </a:xfrm>
+                          <a:prstGeom prst="rect">
+                            <a:avLst/>
+                          </a:prstGeom>
+                          <a:ln>
+                            <a:noFill/>
+                          </a:ln>
+                          <a:extLst>
+                            <a:ext uri="{53640926-AAD7-44D8-BBD7-CCE9431645EC}">
+                              <a14:shadowObscured xmlns:a14="http://schemas.microsoft.com/office/drawing/2010/main"/>
+                            </a:ext>
+                          </a:extLst>
+                        </pic:spPr>
+                      </pic:pic>
+                      <pic:pic xmlns:pic="http://schemas.openxmlformats.org/drawingml/2006/picture">
+                        <pic:nvPicPr>
+                          <pic:cNvPr id="36" name="Picture 36"/>
+                          <pic:cNvPicPr>
+                            <a:picLocks noChangeAspect="1"/>
+                          </pic:cNvPicPr>
+                        </pic:nvPicPr>
+                        <pic:blipFill>
+                          <a:blip r:embed="rId9" cstate="print">
+                            <a:extLst>
+                              <a:ext uri="{28A0092B-C50C-407E-A947-70E740481C1C}">
+                                <a14:useLocalDpi xmlns:a14="http://schemas.microsoft.com/office/drawing/2010/main"/>
+                              </a:ext>
+                            </a:extLst>
+                          </a:blip>
+                          <a:stretch>
+                            <a:fillRect/>
+                          </a:stretch>
+                        </pic:blipFill>
+                        <pic:spPr>
+                          <a:xfrm>
+                            <a:off x="822143" y="5798097"/>
+                            <a:ext cx="520623" cy="520623"/>
+                          </a:xfrm>
+                          <a:prstGeom prst="rect">
+                            <a:avLst/>
+                          </a:prstGeom>
+                        </pic:spPr>
+                      </pic:pic>
+                    </wpg:wgp>
+                  </a:graphicData>
+                </a:graphic>
+              </wp:anchor>
+            </w:drawing>
+          </mc:Choice>
+          <mc:Fallback>
+            <w:pict>
+              <v:group w14:anchorId="4EE05717" id="Group 31" o:spid="_x0000_s1026" style="position:absolute;margin-left:175.15pt;margin-top:38.45pt;width:303.15pt;height:524.55pt;z-index:251717632" coordsize="38500,66617" o:gfxdata="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">
+                <v:shape id="Picture 32" o:spid="_x0000_s1027" type="#_x0000_t75" style="position:absolute;width:38500;height:66617;visibility:visible;mso-wrap-style:square" o:gfxdata="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">
+                  <v:imagedata r:id="rId13" o:title=""/>
+                </v:shape>
+                <v:shape id="Picture 36" o:spid="_x0000_s1028" type="#_x0000_t75" style="position:absolute;left:8221;top:57980;width:5206;height:5207;visibility:visible;mso-wrap-style:square" o:gfxdata="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">
+                  <v:imagedata r:id="rId11" o:title=""/>
+                </v:shape>
+                <w10:wrap type="square"/>
+              </v:group>
+            </w:pict>
+          </mc:Fallback>
+        </mc:AlternateContent>
+      </w:r>
+      <w:r>
+        <w:t>Sample</w:t>
+      </w:r>
+      <w:r>
+        <w:t xml:space="preserve"> </w:t>
+      </w:r>
+      <w:r>
+        <w:t>Sign</w:t>
+      </w:r>
+      <w:r>
+        <w:t xml:space="preserve"> (Large)</w:t>
+      </w:r>
+    </w:p>
+    <w:p/>
+    <w:p>
+      <w:r>
+        <w:t>Notes:</w:t>
+      </w:r>
+    </w:p>
+    <w:p>
+      <w:pPr>
+        <w:pStyle w:val="ListParagraph"/>
+        <w:numPr>
+          <w:ilvl w:val="0"/>
+          <w:numId w:val="9"/>
+        </w:numPr>
+      </w:pPr>
+      <w:r>
+        <w:rPr>
+          <w:b/>
+        </w:rPr>
+        <w:t xml:space="preserve">Signs come in two </w:t>
+      </w:r>
+      <w:r>
+        <w:rPr>
+          <w:b/>
+        </w:rPr>
+        <w:t>sizes</w:t>
+      </w:r>
+      <w:r>
+        <w:t>, helping minimize costs.</w:t>
+      </w:r>
+    </w:p>
+    <w:p>
+      <w:pPr>
+        <w:pStyle w:val="ListParagraph"/>
+        <w:ind w:left="360"/>
+      </w:pPr>
+    </w:p>
+    <w:p>
+      <w:pPr>
+        <w:pStyle w:val="ListParagraph"/>
+        <w:numPr>
+          <w:ilvl w:val="0"/>
+          <w:numId w:val="9"/>
+        </w:numPr>
+      </w:pPr>
+      <w:r>
+        <w:rPr>
+          <w:b/>
+        </w:rPr>
+        <w:t>Temporary arrow stickers are used for construction and detours.</w:t>
+      </w:r>
+    </w:p>
+    <w:p>
+      <w:pPr>
+        <w:pStyle w:val="ListParagraph"/>
+        <w:ind w:left="360"/>
+      </w:pPr>
+    </w:p>
+    <w:p>
+      <w:pPr>
+        <w:pStyle w:val="ListParagraph"/>
+        <w:numPr>
+          <w:ilvl w:val="0"/>
+          <w:numId w:val="9"/>
+        </w:numPr>
+      </w:pPr>
+      <w:r>
+        <w:rPr>
+          <w:b/>
+        </w:rPr>
+        <w:t xml:space="preserve">Highway Gothic font </w:t>
+      </w:r>
+      <w:r>
+        <w:t>is used for sign text</w:t>
+      </w:r>
+      <w:r>
+        <w:t xml:space="preserve">, </w:t>
+      </w:r>
+      <w:r>
+        <w:t xml:space="preserve">except for </w:t>
+      </w:r>
+      <w:r>
+        <w:t>“</w:t>
+      </w:r>
+      <w:r>
+        <w:t>bikepoints.org</w:t>
+      </w:r>
+      <w:r>
+        <w:t>”</w:t>
+      </w:r>
+      <w:r>
+        <w:t xml:space="preserve"> </w:t>
+      </w:r>
+      <w:r>
+        <w:t xml:space="preserve">and “report an issue,” which use </w:t>
+      </w:r>
+      <w:r>
+        <w:t>Century Gothic</w:t>
+      </w:r>
+      <w:r>
+        <w:t>.</w:t>
+      </w:r>
+    </w:p>
+    <w:p>
+      <w:pPr>
+        <w:pStyle w:val="ListParagraph"/>
+        <w:ind w:left="360"/>
+        <w:rPr>
+          <w:b/>
+        </w:rPr>
+      </w:pPr>
+    </w:p>
+    <w:p>
+      <w:pPr>
+        <w:pStyle w:val="ListParagraph"/>
+        <w:numPr>
+          <w:ilvl w:val="0"/>
+          <w:numId w:val="9"/>
+        </w:numPr>
+        <w:rPr>
+          <w:b/>
+        </w:rPr>
+      </w:pPr>
+      <w:r>
+        <w:rPr>
+          <w:b/>
+        </w:rPr>
+        <w:t xml:space="preserve">These signs are </w:t>
+      </w:r>
+      <w:r>
+        <w:rPr>
+          <w:b/>
+        </w:rPr>
+        <w:t>similar to</w:t>
+      </w:r>
+      <w:r>
+        <w:rPr>
+          <w:b/>
+        </w:rPr>
+        <w:t xml:space="preserve"> the Dutch design</w:t>
+      </w:r>
+      <w:r>
+        <w:t>, which the author finds to be easier to follow and cheaper to implement than the Belgian and German designs. In addition, the Dutch design is significantly more popular.</w:t>
+      </w:r>
+    </w:p>
+    <w:p>
+      <w:r>
+        <w:t xml:space="preserve">This sign would be placed </w:t>
+      </w:r>
+      <w:r>
+        <w:t>on the northeast-bound side of Vassar Street approaching Mass Ave. It indicates that the cyclist can continue straight towards point 71, turn right towards point 1, or turn left to point 98.</w:t>
+      </w:r>
+    </w:p>
+    <w:p>
+      <w:pPr>
+        <w:spacing w:before="0" w:beforeAutospacing="0" w:after="0" w:afterAutospacing="0"/>
+        <w:jc w:val="left"/>
+      </w:pPr>
+      <w:r>
+        <w:br w:type="page"/>
+      </w:r>
+    </w:p>
+    <w:p>
+      <w:pPr>
+        <w:pStyle w:val="Heading1"/>
+      </w:pPr>
+      <w:r>
+        <w:rPr>
+          <w:noProof/>
+        </w:rPr>
+        <w:lastRenderedPageBreak/>
+        <w:drawing>
+          <wp:anchor distT="0" distB="0" distL="114300" distR="114300" simplePos="0" relativeHeight="251719680" behindDoc="0" locked="0" layoutInCell="1" allowOverlap="1" wp14:anchorId="734BB194" wp14:editId="39E8823D">
+            <wp:simplePos x="0" y="0"/>
+            <wp:positionH relativeFrom="column">
+              <wp:posOffset>3503002</wp:posOffset>
+            </wp:positionH>
+            <wp:positionV relativeFrom="paragraph">
+              <wp:posOffset>549910</wp:posOffset>
+            </wp:positionV>
+            <wp:extent cx="2855595" cy="5429250"/>
+            <wp:effectExtent l="0" t="0" r="0" b="0"/>
+            <wp:wrapSquare wrapText="bothSides"/>
+            <wp:docPr id="53" name="Picture 53"/>
+            <wp:cNvGraphicFramePr>
+              <a:graphicFrameLocks xmlns:a="http://schemas.openxmlformats.org/drawingml/2006/main" noChangeAspect="1"/>
+            </wp:cNvGraphicFramePr>
+            <a:graphic xmlns:a="http://schemas.openxmlformats.org/drawingml/2006/main">
+              <a:graphicData uri="http://schemas.openxmlformats.org/drawingml/2006/picture">
+                <pic:pic xmlns:pic="http://schemas.openxmlformats.org/drawingml/2006/picture">
+                  <pic:nvPicPr>
+                    <pic:cNvPr id="7" name="iphone.png"/>
+                    <pic:cNvPicPr/>
+                  </pic:nvPicPr>
+                  <pic:blipFill rotWithShape="1">
+                    <a:blip r:embed="rId14" cstate="hqprint">
+                      <a:extLst>
+                        <a:ext uri="{28A0092B-C50C-407E-A947-70E740481C1C}">
+                          <a14:useLocalDpi xmlns:a14="http://schemas.microsoft.com/office/drawing/2010/main"/>
+                        </a:ext>
+                      </a:extLst>
+                    </a:blip>
+                    <a:srcRect/>
+                    <a:stretch/>
+                  </pic:blipFill>
+                  <pic:spPr bwMode="auto">
+                    <a:xfrm>
+                      <a:off x="0" y="0"/>
+                      <a:ext cx="2855595" cy="5429250"/>
+                    </a:xfrm>
+                    <a:prstGeom prst="rect">
+                      <a:avLst/>
+                    </a:prstGeom>
+                    <a:ln>
+                      <a:noFill/>
+                    </a:ln>
+                    <a:extLst>
+                      <a:ext uri="{53640926-AAD7-44D8-BBD7-CCE9431645EC}">
+                        <a14:shadowObscured xmlns:a14="http://schemas.microsoft.com/office/drawing/2010/main"/>
+                      </a:ext>
+                    </a:extLst>
+                  </pic:spPr>
+                </pic:pic>
+              </a:graphicData>
+            </a:graphic>
+            <wp14:sizeRelH relativeFrom="page">
+              <wp14:pctWidth>0</wp14:pctWidth>
+            </wp14:sizeRelH>
+            <wp14:sizeRelV relativeFrom="page">
+              <wp14:pctHeight>0</wp14:pctHeight>
+            </wp14:sizeRelV>
+          </wp:anchor>
+        </w:drawing>
+      </w:r>
+      <w:r>
+        <w:rPr>
+          <w:noProof/>
+        </w:rPr>
+        <w:t>QR Code Linked</w:t>
+      </w:r>
+      <w:r>
+        <w:t xml:space="preserve"> Website</w:t>
+      </w:r>
+    </w:p>
+    <w:p>
+      <w:pPr>
+        <w:rPr>
+          <w:noProof/>
+        </w:rPr>
+      </w:pPr>
+      <w:r>
+        <w:rPr>
+          <w:noProof/>
+        </w:rPr>
+        <mc:AlternateContent>
+          <mc:Choice Requires="wpg">
+            <w:drawing>
+              <wp:anchor distT="0" distB="0" distL="114300" distR="114300" simplePos="0" relativeHeight="251723776" behindDoc="0" locked="0" layoutInCell="1" allowOverlap="1" wp14:anchorId="27D92139" wp14:editId="4FDC50FC">
+                <wp:simplePos x="0" y="0"/>
+                <wp:positionH relativeFrom="column">
+                  <wp:posOffset>2238375</wp:posOffset>
+                </wp:positionH>
+                <wp:positionV relativeFrom="paragraph">
+                  <wp:posOffset>5715</wp:posOffset>
+                </wp:positionV>
+                <wp:extent cx="810260" cy="975995"/>
+                <wp:effectExtent l="0" t="0" r="2540" b="14605"/>
+                <wp:wrapSquare wrapText="bothSides"/>
+                <wp:docPr id="38" name="Group 38"/>
+                <wp:cNvGraphicFramePr/>
+                <a:graphic xmlns:a="http://schemas.openxmlformats.org/drawingml/2006/main">
+                  <a:graphicData uri="http://schemas.microsoft.com/office/word/2010/wordprocessingGroup">
+                    <wpg:wgp>
+                      <wpg:cNvGrpSpPr/>
+                      <wpg:grpSpPr>
+                        <a:xfrm>
+                          <a:off x="0" y="0"/>
+                          <a:ext cx="810260" cy="975995"/>
+                          <a:chOff x="0" y="0"/>
+                          <a:chExt cx="810260" cy="975995"/>
+                        </a:xfrm>
+                      </wpg:grpSpPr>
+                      <wpg:grpSp>
+                        <wpg:cNvPr id="39" name="Group 27">
+                          <a:extLst/>
+                        </wpg:cNvPr>
+                        <wpg:cNvGrpSpPr/>
+                        <wpg:grpSpPr>
+                          <a:xfrm>
+                            <a:off x="0" y="0"/>
+                            <a:ext cx="810260" cy="975995"/>
+                            <a:chOff x="0" y="0"/>
+                            <a:chExt cx="1058545" cy="1246727"/>
+                          </a:xfrm>
+                        </wpg:grpSpPr>
+                        <wps:wsp>
+                          <wps:cNvPr id="40" name="Rounded Rectangle 40">
+                            <a:extLst/>
+                          </wps:cNvPr>
+                          <wps:cNvSpPr/>
+                          <wps:spPr>
+                            <a:xfrm>
+                              <a:off x="29159" y="238727"/>
+                              <a:ext cx="1008000" cy="1008000"/>
+                            </a:xfrm>
+                            <a:prstGeom prst="roundRect">
+                              <a:avLst>
+                                <a:gd name="adj" fmla="val 7062"/>
+                              </a:avLst>
+                            </a:prstGeom>
+                            <a:solidFill>
+                              <a:schemeClr val="bg1"/>
+                            </a:solidFill>
+                            <a:ln>
+                              <a:solidFill>
+                                <a:schemeClr val="tx1"/>
+                              </a:solidFill>
+                            </a:ln>
+                          </wps:spPr>
+                          <wps:style>
+                            <a:lnRef idx="2">
+                              <a:schemeClr val="accent1">
+                                <a:shade val="50000"/>
+                              </a:schemeClr>
+                            </a:lnRef>
+                            <a:fillRef idx="1">
+                              <a:schemeClr val="accent1"/>
+                            </a:fillRef>
+                            <a:effectRef idx="0">
+                              <a:schemeClr val="accent1"/>
+                            </a:effectRef>
+                            <a:fontRef idx="minor">
+                              <a:schemeClr val="lt1"/>
+                            </a:fontRef>
+                          </wps:style>
+                          <wps:bodyPr rot="0" spcFirstLastPara="0" vert="horz" wrap="square" lIns="91440" tIns="45720" rIns="91440" bIns="45720" numCol="1" spcCol="0" rtlCol="0" fromWordArt="0" anchor="ctr" anchorCtr="0" forceAA="0" compatLnSpc="1">
+                            <a:prstTxWarp prst="textNoShape">
+                              <a:avLst/>
+                            </a:prstTxWarp>
+                            <a:noAutofit/>
+                          </wps:bodyPr>
+                        </wps:wsp>
+                        <wps:wsp>
+                          <wps:cNvPr id="41" name="TextBox 30">
+                            <a:extLst/>
+                          </wps:cNvPr>
+                          <wps:cNvSpPr txBox="1"/>
+                          <wps:spPr>
+                            <a:xfrm>
+                              <a:off x="0" y="0"/>
+                              <a:ext cx="1058545" cy="262255"/>
+                            </a:xfrm>
+                            <a:prstGeom prst="rect">
+                              <a:avLst/>
+                            </a:prstGeom>
+                            <a:noFill/>
+                          </wps:spPr>
+                          <wps:txbx>
+                            <w:txbxContent>
+                              <w:p>
+                                <w:pPr>
+                                  <w:pStyle w:val="NormalWeb"/>
+                                  <w:spacing w:before="0" w:beforeAutospacing="0" w:after="0" w:afterAutospacing="0"/>
+                                  <w:jc w:val="left"/>
+                                  <w:rPr>
+                                    <w:rFonts w:ascii="Century Gothic" w:hAnsi="Century Gothic"/>
+                                    <w:sz w:val="15"/>
+                                    <w:szCs w:val="24"/>
+                                  </w:rPr>
+                                </w:pPr>
+                                <w:r>
+                                  <w:rPr>
+                                    <w:rFonts w:ascii="Century Gothic" w:hAnsi="Century Gothic" w:cstheme="minorBidi"/>
+                                    <w:color w:val="000000" w:themeColor="text1"/>
+                                    <w:kern w:val="24"/>
+                                    <w:sz w:val="13"/>
+                                  </w:rPr>
+                                  <w:t>Report an issue</w:t>
+                                </w:r>
+                              </w:p>
+                            </w:txbxContent>
+                          </wps:txbx>
+                          <wps:bodyPr wrap="square" rtlCol="0">
+                            <a:noAutofit/>
+                          </wps:bodyPr>
+                        </wps:wsp>
+                      </wpg:grpSp>
+                      <pic:pic xmlns:pic="http://schemas.openxmlformats.org/drawingml/2006/picture">
+                        <pic:nvPicPr>
+                          <pic:cNvPr id="42" name="Picture 42"/>
+                          <pic:cNvPicPr>
+                            <a:picLocks noChangeAspect="1"/>
+                          </pic:cNvPicPr>
+                        </pic:nvPicPr>
+                        <pic:blipFill>
+                          <a:blip r:embed="rId9" cstate="print">
+                            <a:extLst>
+                              <a:ext uri="{28A0092B-C50C-407E-A947-70E740481C1C}">
+                                <a14:useLocalDpi xmlns:a14="http://schemas.microsoft.com/office/drawing/2010/main"/>
+                              </a:ext>
+                            </a:extLst>
+                          </a:blip>
+                          <a:stretch>
+                            <a:fillRect/>
+                          </a:stretch>
+                        </pic:blipFill>
+                        <pic:spPr>
+                          <a:xfrm>
+                            <a:off x="42111" y="215105"/>
+                            <a:ext cx="731520" cy="731520"/>
+                          </a:xfrm>
+                          <a:prstGeom prst="rect">
+                            <a:avLst/>
+                          </a:prstGeom>
+                        </pic:spPr>
+                      </pic:pic>
+                    </wpg:wgp>
+                  </a:graphicData>
+                </a:graphic>
+              </wp:anchor>
+            </w:drawing>
+          </mc:Choice>
+          <mc:Fallback>
+            <w:pict>
+              <v:group w14:anchorId="27D92139" id="Group 38" o:spid="_x0000_s1026" style="position:absolute;left:0;text-align:left;margin-left:176.25pt;margin-top:.45pt;width:63.8pt;height:76.85pt;z-index:251723776" coordsize="8102,9759" o:gfxdata="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">
+                <v:group id="Group 27" o:spid="_x0000_s1027" style="position:absolute;width:8102;height:9759" coordsize="10585,12467" o:gfxdata="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">
+                  <v:roundrect id="Rounded Rectangle 40" o:spid="_x0000_s1028" style="position:absolute;left:291;top:2387;width:10080;height:10080;visibility:visible;mso-wrap-style:square;v-text-anchor:middle" arcsize="4627f" o:gfxdata="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" fillcolor="white [3212]" strokecolor="black [3213]" strokeweight="1pt">
+                    <v:stroke joinstyle="miter"/>
+                  </v:roundrect>
+                  <v:shapetype id="_x0000_t202" coordsize="21600,21600" o:spt="202" path="m,l,21600r21600,l21600,xe">
+                    <v:stroke joinstyle="miter"/>
+                    <v:path gradientshapeok="t" o:connecttype="rect"/>
+                  </v:shapetype>
+                  <v:shape id="TextBox 30" o:spid="_x0000_s1029" type="#_x0000_t202" style="position:absolute;width:10585;height:2622;visibility:visible;mso-wrap-style:square;v-text-anchor:top" o:gfxdata="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" filled="f" stroked="f">
+                    <v:textbox>
+                      <w:txbxContent>
+                        <w:p>
+                          <w:pPr>
+                            <w:pStyle w:val="NormalWeb"/>
+                            <w:spacing w:before="0" w:beforeAutospacing="0" w:after="0" w:afterAutospacing="0"/>
+                            <w:jc w:val="left"/>
+                            <w:rPr>
+                              <w:rFonts w:ascii="Century Gothic" w:hAnsi="Century Gothic"/>
+                              <w:sz w:val="15"/>
+                              <w:szCs w:val="24"/>
+                            </w:rPr>
+                          </w:pPr>
+                          <w:r>
+                            <w:rPr>
+                              <w:rFonts w:ascii="Century Gothic" w:hAnsi="Century Gothic" w:cstheme="minorBidi"/>
+                              <w:color w:val="000000" w:themeColor="text1"/>
+                              <w:kern w:val="24"/>
+                              <w:sz w:val="13"/>
+                            </w:rPr>
+                            <w:t>Report an issue</w:t>
+                          </w:r>
+                        </w:p>
+                      </w:txbxContent>
+                    </v:textbox>
+                  </v:shape>
+                </v:group>
+                <v:shape id="Picture 42" o:spid="_x0000_s1030" type="#_x0000_t75" style="position:absolute;left:421;top:2151;width:7315;height:7315;visibility:visible;mso-wrap-style:square" o:gfxdata="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">
+                  <v:imagedata r:id="rId11" o:title=""/>
+                </v:shape>
+                <w10:wrap type="square"/>
+              </v:group>
+            </w:pict>
+          </mc:Fallback>
+        </mc:AlternateContent>
+      </w:r>
+      <w:r>
+        <w:rPr>
+          <w:noProof/>
+        </w:rPr>
+        <w:t xml:space="preserve">Notes: </w:t>
+      </w:r>
+    </w:p>
+    <w:p>
+      <w:pPr>
+        <w:pStyle w:val="ListParagraph"/>
+        <w:numPr>
+          <w:ilvl w:val="0"/>
+          <w:numId w:val="13"/>
+        </w:numPr>
+        <w:rPr>
+          <w:b/>
+        </w:rPr>
+      </w:pPr>
+      <w:r>
+        <w:rPr>
+          <w:b/>
+          <w:noProof/>
+        </w:rPr>
+        <w:drawing>
+          <wp:anchor distT="0" distB="0" distL="114300" distR="114300" simplePos="0" relativeHeight="251720704" behindDoc="0" locked="0" layoutInCell="1" allowOverlap="1" wp14:anchorId="521BC61D" wp14:editId="0E8C15F6">
+            <wp:simplePos x="0" y="0"/>
+            <wp:positionH relativeFrom="column">
+              <wp:posOffset>3813175</wp:posOffset>
+            </wp:positionH>
+            <wp:positionV relativeFrom="page">
+              <wp:posOffset>2261767</wp:posOffset>
+            </wp:positionV>
+            <wp:extent cx="2230120" cy="6617335"/>
+            <wp:effectExtent l="0" t="0" r="5080" b="0"/>
+            <wp:wrapSquare wrapText="bothSides"/>
+            <wp:docPr id="54" name="Picture 54"/>
+            <wp:cNvGraphicFramePr>
+              <a:graphicFrameLocks xmlns:a="http://schemas.openxmlformats.org/drawingml/2006/main" noChangeAspect="1"/>
+            </wp:cNvGraphicFramePr>
+            <a:graphic xmlns:a="http://schemas.openxmlformats.org/drawingml/2006/main">
+              <a:graphicData uri="http://schemas.openxmlformats.org/drawingml/2006/picture">
+                <pic:pic xmlns:pic="http://schemas.openxmlformats.org/drawingml/2006/picture">
+                  <pic:nvPicPr>
+                    <pic:cNvPr id="8" name="website-mockup.png"/>
+                    <pic:cNvPicPr/>
+                  </pic:nvPicPr>
+                  <pic:blipFill rotWithShape="1">
+                    <a:blip r:embed="rId15" cstate="hqprint">
+                      <a:extLst>
+                        <a:ext uri="{28A0092B-C50C-407E-A947-70E740481C1C}">
+                          <a14:useLocalDpi xmlns:a14="http://schemas.microsoft.com/office/drawing/2010/main"/>
+                        </a:ext>
+                      </a:extLst>
+                    </a:blip>
+                    <a:srcRect/>
+                    <a:stretch/>
+                  </pic:blipFill>
+                  <pic:spPr bwMode="auto">
+                    <a:xfrm>
+                      <a:off x="0" y="0"/>
+                      <a:ext cx="2230120" cy="6617335"/>
+                    </a:xfrm>
+                    <a:prstGeom prst="rect">
+                      <a:avLst/>
+                    </a:prstGeom>
+                    <a:ln>
+                      <a:noFill/>
+                    </a:ln>
+                    <a:extLst>
+                      <a:ext uri="{53640926-AAD7-44D8-BBD7-CCE9431645EC}">
+                        <a14:shadowObscured xmlns:a14="http://schemas.microsoft.com/office/drawing/2010/main"/>
+                      </a:ext>
+                    </a:extLst>
+                  </pic:spPr>
+                </pic:pic>
+              </a:graphicData>
+            </a:graphic>
+            <wp14:sizeRelH relativeFrom="page">
+              <wp14:pctWidth>0</wp14:pctWidth>
+            </wp14:sizeRelH>
+            <wp14:sizeRelV relativeFrom="page">
+              <wp14:pctHeight>0</wp14:pctHeight>
+            </wp14:sizeRelV>
+          </wp:anchor>
+        </w:drawing>
+      </w:r>
+      <w:r>
+        <w:rPr>
+          <w:b/>
+          <w:noProof/>
+        </w:rPr>
+        <mc:AlternateContent>
+          <mc:Choice Requires="wpg">
+            <w:drawing>
+              <wp:anchor distT="0" distB="0" distL="114300" distR="114300" simplePos="0" relativeHeight="251721728" behindDoc="0" locked="0" layoutInCell="1" allowOverlap="1" wp14:anchorId="2F334686" wp14:editId="5D255972">
+                <wp:simplePos x="0" y="0"/>
+                <wp:positionH relativeFrom="column">
+                  <wp:posOffset>3838575</wp:posOffset>
+                </wp:positionH>
+                <wp:positionV relativeFrom="paragraph">
+                  <wp:posOffset>149860</wp:posOffset>
+                </wp:positionV>
+                <wp:extent cx="2145030" cy="238125"/>
+                <wp:effectExtent l="0" t="0" r="13970" b="15875"/>
+                <wp:wrapNone/>
+                <wp:docPr id="43" name="Group 43"/>
+                <wp:cNvGraphicFramePr/>
+                <a:graphic xmlns:a="http://schemas.openxmlformats.org/drawingml/2006/main">
+                  <a:graphicData uri="http://schemas.microsoft.com/office/word/2010/wordprocessingGroup">
+                    <wpg:wgp>
+                      <wpg:cNvGrpSpPr/>
+                      <wpg:grpSpPr>
+                        <a:xfrm>
+                          <a:off x="0" y="0"/>
+                          <a:ext cx="2145030" cy="238125"/>
+                          <a:chOff x="0" y="0"/>
+                          <a:chExt cx="2145030" cy="238125"/>
+                        </a:xfrm>
+                      </wpg:grpSpPr>
+                      <wps:wsp>
+                        <wps:cNvPr id="44" name="Rounded Rectangle 44"/>
+                        <wps:cNvSpPr/>
+                        <wps:spPr>
+                          <a:xfrm>
+                            <a:off x="0" y="0"/>
+                            <a:ext cx="2145030" cy="238125"/>
+                          </a:xfrm>
+                          <a:prstGeom prst="roundRect">
+                            <a:avLst/>
+                          </a:prstGeom>
+                          <a:noFill/>
+                          <a:ln>
+                            <a:solidFill>
+                              <a:schemeClr val="tx1">
+                                <a:lumMod val="50000"/>
+                                <a:lumOff val="50000"/>
+                              </a:schemeClr>
+                            </a:solidFill>
+                          </a:ln>
+                        </wps:spPr>
+                        <wps:style>
+                          <a:lnRef idx="2">
+                            <a:schemeClr val="accent1">
+                              <a:shade val="50000"/>
+                            </a:schemeClr>
+                          </a:lnRef>
+                          <a:fillRef idx="1">
+                            <a:schemeClr val="accent1"/>
+                          </a:fillRef>
+                          <a:effectRef idx="0">
+                            <a:schemeClr val="accent1"/>
+                          </a:effectRef>
+                          <a:fontRef idx="minor">
+                            <a:schemeClr val="lt1"/>
+                          </a:fontRef>
+                        </wps:style>
+                        <wps:txbx>
+                          <w:txbxContent>
+                            <w:p>
+                              <w:pPr>
+                                <w:rPr>
+                                  <w:rFonts w:ascii="Arial" w:hAnsi="Arial" w:cs="Arial"/>
+                                  <w:color w:val="808080" w:themeColor="background1" w:themeShade="80"/>
+                                  <w:sz w:val="16"/>
+                                </w:rPr>
+                              </w:pPr>
+                              <w:r>
+                                <w:rPr>
+                                  <w:rFonts w:ascii="Arial" w:hAnsi="Arial" w:cs="Arial"/>
+                                  <w:color w:val="808080" w:themeColor="background1" w:themeShade="80"/>
+                                  <w:sz w:val="16"/>
+                                </w:rPr>
+                                <w:t>bikepoints.nl/points/</w:t>
+                              </w:r>
+                              <w:r>
+                                <w:rPr>
+                                  <w:rFonts w:ascii="Arial" w:hAnsi="Arial" w:cs="Arial"/>
+                                  <w:color w:val="808080" w:themeColor="background1" w:themeShade="80"/>
+                                  <w:sz w:val="16"/>
+                                </w:rPr>
+                                <w:t>XX-XX-XXXX</w:t>
+                              </w:r>
+                            </w:p>
+                          </w:txbxContent>
+                        </wps:txbx>
+                        <wps:bodyPr rot="0" spcFirstLastPara="0" vertOverflow="overflow" horzOverflow="overflow" vert="horz" wrap="square" lIns="91440" tIns="45720" rIns="91440" bIns="45720" numCol="1" spcCol="0" rtlCol="0" fromWordArt="0" anchor="ctr" anchorCtr="0" forceAA="0" compatLnSpc="1">
+                          <a:prstTxWarp prst="textNoShape">
+                            <a:avLst/>
+                          </a:prstTxWarp>
+                          <a:noAutofit/>
+                        </wps:bodyPr>
+                      </wps:wsp>
+                      <pic:pic xmlns:pic="http://schemas.openxmlformats.org/drawingml/2006/picture">
+                        <pic:nvPicPr>
+                          <pic:cNvPr id="51" name="Picture 51"/>
+                          <pic:cNvPicPr>
+                            <a:picLocks noChangeAspect="1"/>
+                          </pic:cNvPicPr>
+                        </pic:nvPicPr>
+                        <pic:blipFill rotWithShape="1">
+                          <a:blip r:embed="rId16" cstate="hqprint">
+                            <a:duotone>
+                              <a:schemeClr val="bg2">
+                                <a:shade val="45000"/>
+                                <a:satMod val="135000"/>
+                              </a:schemeClr>
+                              <a:prstClr val="white"/>
+                            </a:duotone>
+                            <a:extLst>
+                              <a:ext uri="{28A0092B-C50C-407E-A947-70E740481C1C}">
+                                <a14:useLocalDpi xmlns:a14="http://schemas.microsoft.com/office/drawing/2010/main"/>
+                              </a:ext>
+                            </a:extLst>
+                          </a:blip>
+                          <a:srcRect/>
+                          <a:stretch/>
+                        </pic:blipFill>
+                        <pic:spPr bwMode="auto">
+                          <a:xfrm>
+                            <a:off x="1899139" y="32239"/>
+                            <a:ext cx="154940" cy="165735"/>
+                          </a:xfrm>
+                          <a:prstGeom prst="rect">
+                            <a:avLst/>
+                          </a:prstGeom>
+                          <a:ln>
+                            <a:noFill/>
+                          </a:ln>
+                          <a:extLst>
+                            <a:ext uri="{53640926-AAD7-44D8-BBD7-CCE9431645EC}">
+                              <a14:shadowObscured xmlns:a14="http://schemas.microsoft.com/office/drawing/2010/main"/>
+                            </a:ext>
+                          </a:extLst>
+                        </pic:spPr>
+                      </pic:pic>
+                    </wpg:wgp>
+                  </a:graphicData>
+                </a:graphic>
+                <wp14:sizeRelV relativeFrom="margin">
+                  <wp14:pctHeight>0</wp14:pctHeight>
+                </wp14:sizeRelV>
+              </wp:anchor>
+            </w:drawing>
+          </mc:Choice>
+          <mc:Fallback>
+            <w:pict>
+              <v:group w14:anchorId="2F334686" id="Group 43" o:spid="_x0000_s1031" style="position:absolute;left:0;text-align:left;margin-left:302.25pt;margin-top:11.8pt;width:168.9pt;height:18.75pt;z-index:251721728;mso-height-relative:margin" coordsize="21450,2381" o:gfxdata="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">
+                <v:roundrect id="Rounded Rectangle 44" o:spid="_x0000_s1032" style="position:absolute;width:21450;height:2381;visibility:visible;mso-wrap-style:square;v-text-anchor:middle" arcsize="10923f" o:gfxdata="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" filled="f" strokecolor="gray [1629]" strokeweight="1pt">
+                  <v:stroke joinstyle="miter"/>
+                  <v:textbox>
+                    <w:txbxContent>
+                      <w:p>
+                        <w:pPr>
+                          <w:rPr>
+                            <w:rFonts w:ascii="Arial" w:hAnsi="Arial" w:cs="Arial"/>
+                            <w:color w:val="808080" w:themeColor="background1" w:themeShade="80"/>
+                            <w:sz w:val="16"/>
+                          </w:rPr>
+                        </w:pPr>
+                        <w:r>
+                          <w:rPr>
+                            <w:rFonts w:ascii="Arial" w:hAnsi="Arial" w:cs="Arial"/>
+                            <w:color w:val="808080" w:themeColor="background1" w:themeShade="80"/>
+                            <w:sz w:val="16"/>
+                          </w:rPr>
+                          <w:t>bikepoints.nl/points/</w:t>
+                        </w:r>
+                        <w:r>
+                          <w:rPr>
+                            <w:rFonts w:ascii="Arial" w:hAnsi="Arial" w:cs="Arial"/>
+                            <w:color w:val="808080" w:themeColor="background1" w:themeShade="80"/>
+                            <w:sz w:val="16"/>
+                          </w:rPr>
+                          <w:t>XX-XX-XXXX</w:t>
+                        </w:r>
+                      </w:p>
+                    </w:txbxContent>
+                  </v:textbox>
+                </v:roundrect>
+                <v:shape id="Picture 51" o:spid="_x0000_s1033" type="#_x0000_t75" style="position:absolute;left:18991;top:322;width:1549;height:1657;visibility:visible;mso-wrap-style:square" o:gfxdata="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">
+                  <v:imagedata r:id="rId17" o:title="" recolortarget="#696565 [1454]"/>
+                </v:shape>
+              </v:group>
+            </w:pict>
+          </mc:Fallback>
+        </mc:AlternateContent>
+      </w:r>
+      <w:r>
+        <w:rPr>
+          <w:b/>
           <w:noProof/>
         </w:rPr>
         <mc:AlternateContent>
           <mc:Choice Requires="wps">
             <w:drawing>
-              <wp:anchor distT="0" distB="0" distL="114300" distR="114300" simplePos="0" relativeHeight="251694080" behindDoc="0" locked="0" layoutInCell="1" allowOverlap="1" wp14:anchorId="39AE8C21" wp14:editId="50747CFD">
+              <wp:anchor distT="0" distB="0" distL="114300" distR="114300" simplePos="0" relativeHeight="251722752" behindDoc="0" locked="0" layoutInCell="1" allowOverlap="1" wp14:anchorId="7CE5514A" wp14:editId="046C6CC9">
+                <wp:simplePos x="0" y="0"/>
+                <wp:positionH relativeFrom="column">
+                  <wp:posOffset>3134018</wp:posOffset>
+                </wp:positionH>
+                <wp:positionV relativeFrom="paragraph">
+                  <wp:posOffset>111125</wp:posOffset>
+                </wp:positionV>
+                <wp:extent cx="410210" cy="0"/>
+                <wp:effectExtent l="0" t="76200" r="0" b="88900"/>
+                <wp:wrapNone/>
+                <wp:docPr id="52" name="Straight Arrow Connector 52"/>
+                <wp:cNvGraphicFramePr/>
+                <a:graphic xmlns:a="http://schemas.openxmlformats.org/drawingml/2006/main">
+                  <a:graphicData uri="http://schemas.microsoft.com/office/word/2010/wordprocessingShape">
+                    <wps:wsp>
+                      <wps:cNvCnPr/>
+                      <wps:spPr>
+                        <a:xfrm>
+                          <a:off x="0" y="0"/>
+                          <a:ext cx="410210" cy="0"/>
+                        </a:xfrm>
+                        <a:prstGeom prst="straightConnector1">
+                          <a:avLst/>
+                        </a:prstGeom>
+                        <a:ln w="38100">
+                          <a:solidFill>
+                            <a:schemeClr val="tx1"/>
+                          </a:solidFill>
+                          <a:tailEnd type="triangle"/>
+                        </a:ln>
+                      </wps:spPr>
+                      <wps:style>
+                        <a:lnRef idx="1">
+                          <a:schemeClr val="accent1"/>
+                        </a:lnRef>
+                        <a:fillRef idx="0">
+                          <a:schemeClr val="accent1"/>
+                        </a:fillRef>
+                        <a:effectRef idx="0">
+                          <a:schemeClr val="accent1"/>
+                        </a:effectRef>
+                        <a:fontRef idx="minor">
+                          <a:schemeClr val="tx1"/>
+                        </a:fontRef>
+                      </wps:style>
+                      <wps:bodyPr/>
+                    </wps:wsp>
+                  </a:graphicData>
+                </a:graphic>
+              </wp:anchor>
+            </w:drawing>
+          </mc:Choice>
+          <mc:Fallback>
+            <w:pict>
+              <v:shapetype w14:anchorId="738F4DFE" id="_x0000_t32" coordsize="21600,21600" o:spt="32" o:oned="t" path="m,l21600,21600e" filled="f">
+                <v:path arrowok="t" fillok="f" o:connecttype="none"/>
+                <o:lock v:ext="edit" shapetype="t"/>
+              </v:shapetype>
+              <v:shape id="Straight Arrow Connector 52" o:spid="_x0000_s1026" type="#_x0000_t32" style="position:absolute;margin-left:246.75pt;margin-top:8.75pt;width:32.3pt;height:0;z-index:251722752;visibility:visible;mso-wrap-style:square;mso-wrap-distance-left:9pt;mso-wrap-distance-top:0;mso-wrap-distance-right:9pt;mso-wrap-distance-bottom:0;mso-position-horizontal:absolute;mso-position-horizontal-relative:text;mso-position-vertical:absolute;mso-position-vertical-relative:text" o:gfxdata="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" strokecolor="black [3213]" strokeweight="3pt">
+                <v:stroke endarrow="block" joinstyle="miter"/>
+              </v:shape>
+            </w:pict>
+          </mc:Fallback>
+        </mc:AlternateContent>
+      </w:r>
+      <w:r>
+        <w:rPr>
+          <w:b/>
+        </w:rPr>
+        <w:t>T</w:t>
+      </w:r>
+      <w:r>
+        <w:rPr>
+          <w:b/>
+        </w:rPr>
+        <w:t xml:space="preserve">his is a mockup of the website that a sign QR code </w:t>
+      </w:r>
+      <w:r>
+        <w:rPr>
+          <w:b/>
+        </w:rPr>
+        <w:t xml:space="preserve">will </w:t>
+      </w:r>
+      <w:r>
+        <w:rPr>
+          <w:b/>
+        </w:rPr>
+        <w:t>link to.</w:t>
+      </w:r>
+    </w:p>
+    <w:p>
+      <w:pPr>
+        <w:pStyle w:val="ListParagraph"/>
+      </w:pPr>
+    </w:p>
+    <w:p>
+      <w:pPr>
+        <w:pStyle w:val="ListParagraph"/>
+        <w:numPr>
+          <w:ilvl w:val="0"/>
+          <w:numId w:val="13"/>
+        </w:numPr>
+        <w:rPr>
+          <w:b/>
+        </w:rPr>
+      </w:pPr>
+      <w:r>
+        <w:rPr>
+          <w:b/>
+        </w:rPr>
+        <w:t>QR codes are primarily used to create a database of sign locations</w:t>
+      </w:r>
+      <w:r>
+        <w:rPr>
+          <w:b/>
+        </w:rPr>
+        <w:t xml:space="preserve"> and issues with them</w:t>
+      </w:r>
+      <w:r>
+        <w:t xml:space="preserve"> such as incorrectly positioned arrows. In a well-performing system, people on bikes would use QR codes infrequently.</w:t>
+      </w:r>
+    </w:p>
+    <w:p>
+      <w:pPr>
+        <w:pStyle w:val="ListParagraph"/>
+        <w:rPr>
+          <w:b/>
+        </w:rPr>
+      </w:pPr>
+    </w:p>
+    <w:p>
+      <w:pPr>
+        <w:pStyle w:val="ListParagraph"/>
+        <w:numPr>
+          <w:ilvl w:val="0"/>
+          <w:numId w:val="13"/>
+        </w:numPr>
+        <w:rPr>
+          <w:b/>
+        </w:rPr>
+      </w:pPr>
+      <w:r>
+        <w:rPr>
+          <w:b/>
+        </w:rPr>
+        <w:t>There is a local bike point map</w:t>
+      </w:r>
+      <w:r>
+        <w:t xml:space="preserve"> for casual users, but this is not the primary purpose of the QR code.</w:t>
+      </w:r>
+      <w:r>
+        <w:br/>
+      </w:r>
+    </w:p>
+    <w:p>
+      <w:pPr>
+        <w:pStyle w:val="ListParagraph"/>
+        <w:numPr>
+          <w:ilvl w:val="0"/>
+          <w:numId w:val="13"/>
+        </w:numPr>
+        <w:rPr>
+          <w:b/>
+        </w:rPr>
+      </w:pPr>
+      <w:r>
+        <w:rPr>
+          <w:b/>
+        </w:rPr>
+        <w:t xml:space="preserve">Public utilities can record the location of a sign </w:t>
+      </w:r>
+      <w:r>
+        <w:t>by uploading a geo-tagged photo.</w:t>
+      </w:r>
+    </w:p>
+    <w:p>
+      <w:pPr>
+        <w:pStyle w:val="ListParagraph"/>
+        <w:ind w:left="360"/>
+        <w:rPr>
+          <w:b/>
+        </w:rPr>
+      </w:pPr>
+    </w:p>
+    <w:p>
+      <w:pPr>
+        <w:pStyle w:val="ListParagraph"/>
+        <w:numPr>
+          <w:ilvl w:val="0"/>
+          <w:numId w:val="13"/>
+        </w:numPr>
+      </w:pPr>
+      <w:r>
+        <w:rPr>
+          <w:b/>
+        </w:rPr>
+        <w:t>Users can download a bike points mapping application</w:t>
+      </w:r>
+      <w:r>
+        <w:rPr>
+          <w:i/>
+        </w:rPr>
+        <w:br/>
+      </w:r>
+    </w:p>
+    <w:p>
+      <w:r>
+        <w:t>This website is still currently under construction.</w:t>
+      </w:r>
+    </w:p>
+    <w:p>
+      <w:pPr>
+        <w:rPr>
+          <w:b/>
+        </w:rPr>
+      </w:pPr>
+      <w:r>
+        <w:rPr>
+          <w:b/>
+        </w:rPr>
+        <w:t>For the city, QR codes are an easily and cost-effective way to solicit structured feedback on sign placement without the overhead of the Cambridge city app or 311.</w:t>
+      </w:r>
+    </w:p>
+    <w:p>
+      <w:r>
+        <w:rPr>
+          <w:color w:val="A6A6A6" w:themeColor="background1" w:themeShade="A6"/>
+          <w:sz w:val="11"/>
+        </w:rPr>
+        <w:t xml:space="preserve">(iPhone X and Reload images by Nikita </w:t>
+      </w:r>
+      <w:proofErr w:type="spellStart"/>
+      <w:r>
+        <w:rPr>
+          <w:color w:val="A6A6A6" w:themeColor="background1" w:themeShade="A6"/>
+          <w:sz w:val="11"/>
+        </w:rPr>
+        <w:t>Kozin</w:t>
+      </w:r>
+      <w:proofErr w:type="spellEnd"/>
+      <w:r>
+        <w:rPr>
+          <w:color w:val="A6A6A6" w:themeColor="background1" w:themeShade="A6"/>
+          <w:sz w:val="11"/>
+        </w:rPr>
+        <w:t xml:space="preserve"> and Shashank Sing respectively, both from the Noun project)</w:t>
+      </w:r>
+    </w:p>
+    <w:p>
+      <w:pPr>
+        <w:spacing w:before="0" w:beforeAutospacing="0" w:after="0" w:afterAutospacing="0"/>
+        <w:jc w:val="left"/>
+      </w:pPr>
+      <w:r>
+        <w:br w:type="page"/>
+      </w:r>
+    </w:p>
+    <w:p>
+      <w:pPr>
+        <w:spacing w:before="0" w:beforeAutospacing="0" w:after="0" w:afterAutospacing="0"/>
+        <w:jc w:val="left"/>
+      </w:pPr>
+      <w:r>
+        <w:rPr>
+          <w:noProof/>
+        </w:rPr>
+        <w:lastRenderedPageBreak/>
+        <mc:AlternateContent>
+          <mc:Choice Requires="wps">
+            <w:drawing>
+              <wp:anchor distT="0" distB="0" distL="114300" distR="114300" simplePos="0" relativeHeight="251694080" behindDoc="0" locked="0" layoutInCell="1" allowOverlap="1" wp14:anchorId="39AE8C21" wp14:editId="3FEB7EAE">
                 <wp:simplePos x="0" y="0"/>
                 <wp:positionH relativeFrom="column">
                   <wp:posOffset>795867</wp:posOffset>
@@ -108,11 +1606,7 @@
           </mc:Choice>
           <mc:Fallback>
             <w:pict>
-              <v:shapetype w14:anchorId="39AE8C21" id="_x0000_t202" coordsize="21600,21600" o:spt="202" path="m,l,21600r21600,l21600,xe">
-                <v:stroke joinstyle="miter"/>
-                <v:path gradientshapeok="t" o:connecttype="rect"/>
-              </v:shapetype>
-              <v:shape id="Text Box 21" o:spid="_x0000_s1026" type="#_x0000_t202" style="position:absolute;margin-left:62.65pt;margin-top:606.65pt;width:334.65pt;height:26.65pt;z-index:251694080;visibility:visible;mso-wrap-style:square;mso-width-percent:0;mso-height-percent:0;mso-wrap-distance-left:9pt;mso-wrap-distance-top:0;mso-wrap-distance-right:9pt;mso-wrap-distance-bottom:0;mso-position-horizontal:absolute;mso-position-horizontal-relative:text;mso-position-vertical:absolute;mso-position-vertical-relative:text;mso-width-percent:0;mso-height-percent:0;mso-width-relative:margin;mso-height-relative:margin;v-text-anchor:top" o:gfxdata="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" fillcolor="white [3201]" stroked="f" strokeweight=".5pt">
+              <v:shape w14:anchorId="39AE8C21" id="Text Box 21" o:spid="_x0000_s1034" type="#_x0000_t202" style="position:absolute;margin-left:62.65pt;margin-top:606.65pt;width:334.65pt;height:26.65pt;z-index:251694080;visibility:visible;mso-wrap-style:square;mso-width-percent:0;mso-height-percent:0;mso-wrap-distance-left:9pt;mso-wrap-distance-top:0;mso-wrap-distance-right:9pt;mso-wrap-distance-bottom:0;mso-position-horizontal:absolute;mso-position-horizontal-relative:text;mso-position-vertical:absolute;mso-position-vertical-relative:text;mso-width-percent:0;mso-height-percent:0;mso-width-relative:margin;mso-height-relative:margin;v-text-anchor:top" o:gfxdata="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" fillcolor="white [3201]" stroked="f" strokeweight=".5pt">
                 <v:textbox>
                   <w:txbxContent>
                     <w:p>
@@ -565,7 +2059,7 @@
                     </pic:cNvPicPr>
                   </pic:nvPicPr>
                   <pic:blipFill>
-                    <a:blip r:embed="rId8" cstate="print">
+                    <a:blip r:embed="rId9" cstate="print">
                       <a:extLst>
                         <a:ext uri="{28A0092B-C50C-407E-A947-70E740481C1C}">
                           <a14:useLocalDpi xmlns:a14="http://schemas.microsoft.com/office/drawing/2010/main"/>
@@ -627,7 +2121,7 @@
                     </pic:cNvPicPr>
                   </pic:nvPicPr>
                   <pic:blipFill rotWithShape="1">
-                    <a:blip r:embed="rId9" cstate="hqprint">
+                    <a:blip r:embed="rId8" cstate="hqprint">
                       <a:extLst>
                         <a:ext uri="{28A0092B-C50C-407E-A947-70E740481C1C}">
                           <a14:useLocalDpi xmlns:a14="http://schemas.microsoft.com/office/drawing/2010/main"/>
@@ -670,11 +2164,14 @@
         <w:br w:type="page"/>
       </w:r>
       <w:r>
+        <w:rPr>
+          <w:noProof/>
+        </w:rPr>
         <w:lastRenderedPageBreak/>
         <mc:AlternateContent>
           <mc:Choice Requires="wps">
             <w:drawing>
-              <wp:anchor distT="0" distB="0" distL="114300" distR="114300" simplePos="0" relativeHeight="251700224" behindDoc="0" locked="0" layoutInCell="1" allowOverlap="1" wp14:anchorId="507B65A8" wp14:editId="7C09D179">
+              <wp:anchor distT="0" distB="0" distL="114300" distR="114300" simplePos="0" relativeHeight="251700224" behindDoc="0" locked="0" layoutInCell="1" allowOverlap="1" wp14:anchorId="507B65A8" wp14:editId="4555AEA1">
                 <wp:simplePos x="0" y="0"/>
                 <wp:positionH relativeFrom="column">
                   <wp:posOffset>453572</wp:posOffset>
@@ -719,38 +2216,13 @@
                               <w:rPr>
                                 <w:rFonts w:ascii="Century Gothic" w:hAnsi="Century Gothic"/>
                               </w:rPr>
-                              <w:t>This imag</w:t>
-                            </w:r>
-                            <w:bookmarkStart w:id="0" w:name="_GoBack"/>
-                            <w:r>
-                              <w:rPr>
-                                <w:rFonts w:ascii="Century Gothic" w:hAnsi="Century Gothic"/>
-                              </w:rPr>
-                              <w:t>e is</w:t>
+                              <w:t>This image is</w:t>
                             </w:r>
                             <w:r>
                               <w:rPr>
                                 <w:rFonts w:ascii="Century Gothic" w:hAnsi="Century Gothic"/>
                               </w:rPr>
-                              <w:t xml:space="preserve"> at </w:t>
-                            </w:r>
-                            <w:r>
-                              <w:rPr>
-                                <w:rFonts w:ascii="Century Gothic" w:hAnsi="Century Gothic"/>
-                              </w:rPr>
-                              <w:t>3</w:t>
-                            </w:r>
-                            <w:r>
-                              <w:rPr>
-                                <w:rFonts w:ascii="Century Gothic" w:hAnsi="Century Gothic"/>
-                              </w:rPr>
-                              <w:t>:</w:t>
-                            </w:r>
-                            <w:r>
-                              <w:rPr>
-                                <w:rFonts w:ascii="Century Gothic" w:hAnsi="Century Gothic"/>
-                              </w:rPr>
-                              <w:t>4</w:t>
+                              <w:t xml:space="preserve"> at 3:4</w:t>
                             </w:r>
                             <w:r>
                               <w:rPr>
@@ -770,7 +2242,6 @@
                               </w:rPr>
                               <w:t>x 11”paper</w:t>
                             </w:r>
-                            <w:bookmarkEnd w:id="0"/>
                           </w:p>
                         </w:txbxContent>
                       </wps:txbx>
@@ -794,7 +2265,7 @@
           </mc:Choice>
           <mc:Fallback>
             <w:pict>
-              <v:shape w14:anchorId="507B65A8" id="Text Box 26" o:spid="_x0000_s1029" type="#_x0000_t202" style="position:absolute;margin-left:35.7pt;margin-top:608.45pt;width:334.65pt;height:26.65pt;z-index:251700224;visibility:visible;mso-wrap-style:square;mso-width-percent:0;mso-height-percent:0;mso-wrap-distance-left:9pt;mso-wrap-distance-top:0;mso-wrap-distance-right:9pt;mso-wrap-distance-bottom:0;mso-position-horizontal:absolute;mso-position-horizontal-relative:text;mso-position-vertical:absolute;mso-position-vertical-relative:text;mso-width-percent:0;mso-height-percent:0;mso-width-relative:margin;mso-height-relative:margin;v-text-anchor:top" o:gfxdata="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" fillcolor="white [3201]" stroked="f" strokeweight=".5pt">
+              <v:shape w14:anchorId="507B65A8" id="Text Box 26" o:spid="_x0000_s1037" type="#_x0000_t202" style="position:absolute;margin-left:35.7pt;margin-top:608.45pt;width:334.65pt;height:26.65pt;z-index:251700224;visibility:visible;mso-wrap-style:square;mso-width-percent:0;mso-height-percent:0;mso-wrap-distance-left:9pt;mso-wrap-distance-top:0;mso-wrap-distance-right:9pt;mso-wrap-distance-bottom:0;mso-position-horizontal:absolute;mso-position-horizontal-relative:text;mso-position-vertical:absolute;mso-position-vertical-relative:text;mso-width-percent:0;mso-height-percent:0;mso-width-relative:margin;mso-height-relative:margin;v-text-anchor:top" o:gfxdata="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" fillcolor="white [3201]" stroked="f" strokeweight=".5pt">
                 <v:textbox>
                   <w:txbxContent>
                     <w:p>
@@ -808,38 +2279,13 @@
                         <w:rPr>
                           <w:rFonts w:ascii="Century Gothic" w:hAnsi="Century Gothic"/>
                         </w:rPr>
-                        <w:t>This imag</w:t>
-                      </w:r>
-                      <w:bookmarkStart w:id="1" w:name="_GoBack"/>
-                      <w:r>
-                        <w:rPr>
-                          <w:rFonts w:ascii="Century Gothic" w:hAnsi="Century Gothic"/>
-                        </w:rPr>
-                        <w:t>e is</w:t>
+                        <w:t>This image is</w:t>
                       </w:r>
                       <w:r>
                         <w:rPr>
                           <w:rFonts w:ascii="Century Gothic" w:hAnsi="Century Gothic"/>
                         </w:rPr>
-                        <w:t xml:space="preserve"> at </w:t>
-                      </w:r>
-                      <w:r>
-                        <w:rPr>
-                          <w:rFonts w:ascii="Century Gothic" w:hAnsi="Century Gothic"/>
-                        </w:rPr>
-                        <w:t>3</w:t>
-                      </w:r>
-                      <w:r>
-                        <w:rPr>
-                          <w:rFonts w:ascii="Century Gothic" w:hAnsi="Century Gothic"/>
-                        </w:rPr>
-                        <w:t>:</w:t>
-                      </w:r>
-                      <w:r>
-                        <w:rPr>
-                          <w:rFonts w:ascii="Century Gothic" w:hAnsi="Century Gothic"/>
-                        </w:rPr>
-                        <w:t>4</w:t>
+                        <w:t xml:space="preserve"> at 3:4</w:t>
                       </w:r>
                       <w:r>
                         <w:rPr>
@@ -859,7 +2305,6 @@
                         </w:rPr>
                         <w:t>x 11”paper</w:t>
                       </w:r>
-                      <w:bookmarkEnd w:id="1"/>
                     </w:p>
                   </w:txbxContent>
                 </v:textbox>
@@ -898,7 +2343,7 @@
                     </pic:cNvPicPr>
                   </pic:nvPicPr>
                   <pic:blipFill>
-                    <a:blip r:embed="rId8" cstate="print">
+                    <a:blip r:embed="rId9" cstate="print">
                       <a:extLst>
                         <a:ext uri="{28A0092B-C50C-407E-A947-70E740481C1C}">
                           <a14:useLocalDpi xmlns:a14="http://schemas.microsoft.com/office/drawing/2010/main"/>
@@ -960,7 +2405,7 @@
                     </pic:cNvPicPr>
                   </pic:nvPicPr>
                   <pic:blipFill rotWithShape="1">
-                    <a:blip r:embed="rId10" cstate="hqprint">
+                    <a:blip r:embed="rId12" cstate="hqprint">
                       <a:extLst>
                         <a:ext uri="{28A0092B-C50C-407E-A947-70E740481C1C}">
                           <a14:useLocalDpi xmlns:a14="http://schemas.microsoft.com/office/drawing/2010/main"/>
@@ -1000,10 +2445,13 @@
         </w:drawing>
       </w:r>
       <w:r>
+        <w:rPr>
+          <w:noProof/>
+        </w:rPr>
         <mc:AlternateContent>
           <mc:Choice Requires="wps">
             <w:drawing>
-              <wp:anchor distT="0" distB="0" distL="114300" distR="114300" simplePos="0" relativeHeight="251699200" behindDoc="0" locked="0" layoutInCell="1" allowOverlap="1" wp14:anchorId="02BD7056" wp14:editId="7124B2DD">
+              <wp:anchor distT="0" distB="0" distL="114300" distR="114300" simplePos="0" relativeHeight="251699200" behindDoc="0" locked="0" layoutInCell="1" allowOverlap="1" wp14:anchorId="02BD7056" wp14:editId="6C207C37">
                 <wp:simplePos x="0" y="0"/>
                 <wp:positionH relativeFrom="column">
                   <wp:posOffset>148590</wp:posOffset>
@@ -1041,8 +2489,9 @@
                             <w:pPr>
                               <w:jc w:val="center"/>
                               <w:rPr>
-                                <w:rFonts w:ascii="Highway Gothic" w:hAnsi="Highway Gothic"/>
+                                <w:rFonts w:ascii="Cambria" w:hAnsi="Cambria"/>
                                 <w:sz w:val="36"/>
+                                <w:lang w:val="el-GR"/>
                               </w:rPr>
                             </w:pPr>
                             <w:r>
@@ -1082,15 +2531,16 @@
           </mc:Choice>
           <mc:Fallback>
             <w:pict>
-              <v:shape w14:anchorId="02BD7056" id="Text Box 25" o:spid="_x0000_s1030" type="#_x0000_t202" style="position:absolute;margin-left:11.7pt;margin-top:269.95pt;width:48.35pt;height:30.65pt;z-index:251699200;visibility:visible;mso-wrap-style:square;mso-width-percent:0;mso-height-percent:0;mso-wrap-distance-left:9pt;mso-wrap-distance-top:0;mso-wrap-distance-right:9pt;mso-wrap-distance-bottom:0;mso-position-horizontal:absolute;mso-position-horizontal-relative:text;mso-position-vertical:absolute;mso-position-vertical-relative:text;mso-width-percent:0;mso-height-percent:0;mso-width-relative:margin;mso-height-relative:margin;v-text-anchor:top" o:gfxdata="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" fillcolor="white [3201]" stroked="f" strokeweight=".5pt">
+              <v:shape w14:anchorId="02BD7056" id="Text Box 25" o:spid="_x0000_s1038" type="#_x0000_t202" style="position:absolute;margin-left:11.7pt;margin-top:269.95pt;width:48.35pt;height:30.65pt;z-index:251699200;visibility:visible;mso-wrap-style:square;mso-width-percent:0;mso-height-percent:0;mso-wrap-distance-left:9pt;mso-wrap-distance-top:0;mso-wrap-distance-right:9pt;mso-wrap-distance-bottom:0;mso-position-horizontal:absolute;mso-position-horizontal-relative:text;mso-position-vertical:absolute;mso-position-vertical-relative:text;mso-width-percent:0;mso-height-percent:0;mso-width-relative:margin;mso-height-relative:margin;v-text-anchor:top" o:gfxdata="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" fillcolor="white [3201]" stroked="f" strokeweight=".5pt">
                 <v:textbox>
                   <w:txbxContent>
                     <w:p>
                       <w:pPr>
                         <w:jc w:val="center"/>
                         <w:rPr>
-                          <w:rFonts w:ascii="Highway Gothic" w:hAnsi="Highway Gothic"/>
+                          <w:rFonts w:ascii="Cambria" w:hAnsi="Cambria"/>
                           <w:sz w:val="36"/>
+                          <w:lang w:val="el-GR"/>
                         </w:rPr>
                       </w:pPr>
                       <w:r>
@@ -1116,6 +2566,9 @@
         </mc:AlternateContent>
       </w:r>
       <w:r>
+        <w:rPr>
+          <w:noProof/>
+        </w:rPr>
         <mc:AlternateContent>
           <mc:Choice Requires="wps">
             <w:drawing>
@@ -1190,6 +2643,9 @@
         </mc:AlternateContent>
       </w:r>
       <w:r>
+        <w:rPr>
+          <w:noProof/>
+        </w:rPr>
         <mc:AlternateContent>
           <mc:Choice Requires="wps">
             <w:drawing>
@@ -1292,6 +2748,9 @@
         </mc:AlternateContent>
       </w:r>
       <w:r>
+        <w:rPr>
+          <w:noProof/>
+        </w:rPr>
         <mc:AlternateContent>
           <mc:Choice Requires="wps">
             <w:drawing>
@@ -1365,1403 +2824,23 @@
       <w:r>
         <w:br w:type="page"/>
       </w:r>
-    </w:p>
-    <w:p>
-      <w:pPr>
-        <w:spacing w:before="0" w:beforeAutospacing="0" w:after="0" w:afterAutospacing="0"/>
-        <w:jc w:val="left"/>
-        <w:rPr>
-          <w:b/>
-          <w:sz w:val="44"/>
-        </w:rPr>
-      </w:pPr>
-    </w:p>
-    <w:p>
-      <w:pPr>
-        <w:pStyle w:val="Heading1"/>
-      </w:pPr>
-      <w:r>
-        <w:t>Sample</w:t>
-      </w:r>
-      <w:r>
-        <w:t xml:space="preserve"> </w:t>
-      </w:r>
-      <w:r>
-        <w:t>Sign</w:t>
-      </w:r>
-      <w:r>
-        <w:t xml:space="preserve"> (</w:t>
-      </w:r>
-      <w:r>
-        <w:t>Small</w:t>
-      </w:r>
-      <w:r>
-        <w:t>)</w:t>
-      </w:r>
-    </w:p>
-    <w:p>
-      <w:r>
-        <w:rPr>
-          <w:noProof/>
-        </w:rPr>
-        <mc:AlternateContent>
-          <mc:Choice Requires="wpg">
-            <w:drawing>
-              <wp:anchor distT="0" distB="0" distL="114300" distR="114300" simplePos="0" relativeHeight="251677696" behindDoc="0" locked="0" layoutInCell="1" allowOverlap="1" wp14:anchorId="14AD38D9" wp14:editId="36F5246E">
-                <wp:simplePos x="0" y="0"/>
-                <wp:positionH relativeFrom="column">
-                  <wp:posOffset>2263366</wp:posOffset>
-                </wp:positionH>
-                <wp:positionV relativeFrom="paragraph">
-                  <wp:posOffset>23960</wp:posOffset>
-                </wp:positionV>
-                <wp:extent cx="4281786" cy="5328285"/>
-                <wp:effectExtent l="0" t="0" r="0" b="5715"/>
-                <wp:wrapSquare wrapText="bothSides"/>
-                <wp:docPr id="50" name="Group 50"/>
-                <wp:cNvGraphicFramePr/>
-                <a:graphic xmlns:a="http://schemas.openxmlformats.org/drawingml/2006/main">
-                  <a:graphicData uri="http://schemas.microsoft.com/office/word/2010/wordprocessingGroup">
-                    <wpg:wgp>
-                      <wpg:cNvGrpSpPr/>
-                      <wpg:grpSpPr>
-                        <a:xfrm>
-                          <a:off x="0" y="0"/>
-                          <a:ext cx="4281786" cy="5328285"/>
-                          <a:chOff x="0" y="0"/>
-                          <a:chExt cx="4318000" cy="5328285"/>
-                        </a:xfrm>
-                      </wpg:grpSpPr>
-                      <pic:pic xmlns:pic="http://schemas.openxmlformats.org/drawingml/2006/picture">
-                        <pic:nvPicPr>
-                          <pic:cNvPr id="33" name="Picture 33"/>
-                          <pic:cNvPicPr>
-                            <a:picLocks noChangeAspect="1"/>
-                          </pic:cNvPicPr>
-                        </pic:nvPicPr>
-                        <pic:blipFill rotWithShape="1">
-                          <a:blip r:embed="rId9" cstate="hqprint">
-                            <a:extLst>
-                              <a:ext uri="{28A0092B-C50C-407E-A947-70E740481C1C}">
-                                <a14:useLocalDpi xmlns:a14="http://schemas.microsoft.com/office/drawing/2010/main"/>
-                              </a:ext>
-                            </a:extLst>
-                          </a:blip>
-                          <a:srcRect/>
-                          <a:stretch/>
-                        </pic:blipFill>
-                        <pic:spPr bwMode="auto">
-                          <a:xfrm>
-                            <a:off x="0" y="0"/>
-                            <a:ext cx="4318000" cy="5328285"/>
-                          </a:xfrm>
-                          <a:prstGeom prst="rect">
-                            <a:avLst/>
-                          </a:prstGeom>
-                          <a:ln>
-                            <a:noFill/>
-                          </a:ln>
-                          <a:extLst>
-                            <a:ext uri="{53640926-AAD7-44D8-BBD7-CCE9431645EC}">
-                              <a14:shadowObscured xmlns:a14="http://schemas.microsoft.com/office/drawing/2010/main"/>
-                            </a:ext>
-                          </a:extLst>
-                        </pic:spPr>
-                      </pic:pic>
-                      <pic:pic xmlns:pic="http://schemas.openxmlformats.org/drawingml/2006/picture">
-                        <pic:nvPicPr>
-                          <pic:cNvPr id="49" name="Picture 49"/>
-                          <pic:cNvPicPr>
-                            <a:picLocks noChangeAspect="1"/>
-                          </pic:cNvPicPr>
-                        </pic:nvPicPr>
-                        <pic:blipFill>
-                          <a:blip r:embed="rId8" cstate="print">
-                            <a:extLst>
-                              <a:ext uri="{28A0092B-C50C-407E-A947-70E740481C1C}">
-                                <a14:useLocalDpi xmlns:a14="http://schemas.microsoft.com/office/drawing/2010/main"/>
-                              </a:ext>
-                            </a:extLst>
-                          </a:blip>
-                          <a:stretch>
-                            <a:fillRect/>
-                          </a:stretch>
-                        </pic:blipFill>
-                        <pic:spPr>
-                          <a:xfrm>
-                            <a:off x="925618" y="4347226"/>
-                            <a:ext cx="577811" cy="577811"/>
-                          </a:xfrm>
-                          <a:prstGeom prst="rect">
-                            <a:avLst/>
-                          </a:prstGeom>
-                        </pic:spPr>
-                      </pic:pic>
-                    </wpg:wgp>
-                  </a:graphicData>
-                </a:graphic>
-                <wp14:sizeRelH relativeFrom="margin">
-                  <wp14:pctWidth>0</wp14:pctWidth>
-                </wp14:sizeRelH>
-              </wp:anchor>
-            </w:drawing>
-          </mc:Choice>
-          <mc:Fallback>
-            <w:pict>
-              <v:group w14:anchorId="0EE307B1" id="Group 50" o:spid="_x0000_s1026" style="position:absolute;margin-left:178.2pt;margin-top:1.9pt;width:337.15pt;height:419.55pt;z-index:251677696;mso-width-relative:margin" coordsize="43180,53282" o:gfxdata="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">
-                <v:shapetype id="_x0000_t75" coordsize="21600,21600" o:spt="75" o:preferrelative="t" path="m@4@5l@4@11@9@11@9@5xe" filled="f" stroked="f">
-                  <v:stroke joinstyle="miter"/>
-                  <v:formulas>
-                    <v:f eqn="if lineDrawn pixelLineWidth 0"/>
-                    <v:f eqn="sum @0 1 0"/>
-                    <v:f eqn="sum 0 0 @1"/>
-                    <v:f eqn="prod @2 1 2"/>
-                    <v:f eqn="prod @3 21600 pixelWidth"/>
-                    <v:f eqn="prod @3 21600 pixelHeight"/>
-                    <v:f eqn="sum @0 0 1"/>
-                    <v:f eqn="prod @6 1 2"/>
-                    <v:f eqn="prod @7 21600 pixelWidth"/>
-                    <v:f eqn="sum @8 21600 0"/>
-                    <v:f eqn="prod @7 21600 pixelHeight"/>
-                    <v:f eqn="sum @10 21600 0"/>
-                  </v:formulas>
-                  <v:path o:extrusionok="f" gradientshapeok="t" o:connecttype="rect"/>
-                  <o:lock v:ext="edit" aspectratio="t"/>
-                </v:shapetype>
-                <v:shape id="Picture 33" o:spid="_x0000_s1027" type="#_x0000_t75" style="position:absolute;width:43180;height:53282;visibility:visible;mso-wrap-style:square" o:gfxdata="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">
-                  <v:imagedata r:id="rId11" o:title=""/>
-                </v:shape>
-                <v:shape id="Picture 49" o:spid="_x0000_s1028" type="#_x0000_t75" style="position:absolute;left:9256;top:43472;width:5778;height:5778;visibility:visible;mso-wrap-style:square" o:gfxdata="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">
-                  <v:imagedata r:id="rId12" o:title=""/>
-                </v:shape>
-                <w10:wrap type="square"/>
-              </v:group>
-            </w:pict>
-          </mc:Fallback>
-        </mc:AlternateContent>
-      </w:r>
-      <w:r>
-        <w:t>No</w:t>
-      </w:r>
-      <w:r>
-        <w:t>tes:</w:t>
-      </w:r>
-    </w:p>
-    <w:p>
-      <w:pPr>
-        <w:pStyle w:val="ListParagraph"/>
-        <w:numPr>
-          <w:ilvl w:val="0"/>
-          <w:numId w:val="8"/>
-        </w:numPr>
-      </w:pPr>
-      <w:r>
-        <w:rPr>
-          <w:b/>
-        </w:rPr>
-        <w:t>Green circles</w:t>
-      </w:r>
-      <w:r>
-        <w:t xml:space="preserve"> indicate the current bike point</w:t>
-      </w:r>
-      <w:r>
-        <w:t>.</w:t>
-      </w:r>
-    </w:p>
-    <w:p>
-      <w:pPr>
-        <w:pStyle w:val="ListParagraph"/>
-      </w:pPr>
-    </w:p>
-    <w:p>
-      <w:pPr>
-        <w:pStyle w:val="ListParagraph"/>
-        <w:numPr>
-          <w:ilvl w:val="0"/>
-          <w:numId w:val="8"/>
-        </w:numPr>
-      </w:pPr>
-      <w:r>
-        <w:rPr>
-          <w:b/>
-        </w:rPr>
-        <w:t>White circles</w:t>
-      </w:r>
-      <w:r>
-        <w:t xml:space="preserve"> combined with an arrow indicate upcoming points.</w:t>
-      </w:r>
-      <w:r>
-        <w:t xml:space="preserve"> </w:t>
-      </w:r>
-      <w:r>
-        <w:t>Arrows are placed on the right side by default</w:t>
-      </w:r>
-      <w:r>
-        <w:t>,</w:t>
-      </w:r>
-      <w:r>
-        <w:t xml:space="preserve"> except for left turn arrows, which are placed on the left</w:t>
-      </w:r>
-    </w:p>
-    <w:p>
-      <w:pPr>
-        <w:pStyle w:val="ListParagraph"/>
-        <w:rPr>
-          <w:b/>
-        </w:rPr>
-      </w:pPr>
-    </w:p>
-    <w:p>
-      <w:pPr>
-        <w:pStyle w:val="ListParagraph"/>
-        <w:numPr>
-          <w:ilvl w:val="0"/>
-          <w:numId w:val="8"/>
-        </w:numPr>
-      </w:pPr>
-      <w:r>
-        <w:rPr>
-          <w:b/>
-        </w:rPr>
-        <w:t>Low cost stickers</w:t>
-      </w:r>
-      <w:r>
-        <w:t xml:space="preserve"> are used for numbers, arrows, and QR codes.</w:t>
-      </w:r>
-      <w:r>
-        <w:t xml:space="preserve"> </w:t>
-      </w:r>
-      <w:r>
-        <w:t xml:space="preserve">Signs </w:t>
-      </w:r>
-      <w:r>
-        <w:t xml:space="preserve">and stickers </w:t>
-      </w:r>
-      <w:r>
-        <w:t>are printed in bulk to lower costs</w:t>
-      </w:r>
-      <w:r>
-        <w:t>.</w:t>
-      </w:r>
-    </w:p>
-    <w:p>
-      <w:pPr>
-        <w:pStyle w:val="ListParagraph"/>
-        <w:rPr>
-          <w:b/>
-        </w:rPr>
-      </w:pPr>
-    </w:p>
-    <w:p>
-      <w:pPr>
-        <w:pStyle w:val="ListParagraph"/>
-        <w:numPr>
-          <w:ilvl w:val="0"/>
-          <w:numId w:val="8"/>
-        </w:numPr>
-      </w:pPr>
-      <w:r>
-        <w:rPr>
-          <w:b/>
-        </w:rPr>
-        <w:t>QR code</w:t>
-      </w:r>
-      <w:r>
-        <w:rPr>
-          <w:b/>
-        </w:rPr>
-        <w:t>s</w:t>
-      </w:r>
-      <w:r>
-        <w:t xml:space="preserve"> </w:t>
-      </w:r>
-      <w:r>
-        <w:t>are meant to track sign positions</w:t>
-      </w:r>
-      <w:r>
-        <w:t>, help people report</w:t>
-      </w:r>
-      <w:r>
-        <w:t xml:space="preserve"> misplaced arrows, and </w:t>
-      </w:r>
-      <w:r>
-        <w:t xml:space="preserve">allow people to </w:t>
-      </w:r>
-      <w:r>
-        <w:t xml:space="preserve">plan their route with an </w:t>
-      </w:r>
-      <w:r>
-        <w:t>online map</w:t>
-      </w:r>
-      <w:r>
-        <w:t xml:space="preserve">. </w:t>
-      </w:r>
-      <w:r>
-        <w:t>Each sign receives a unique QR code.</w:t>
-      </w:r>
-      <w:r>
-        <w:t xml:space="preserve"> </w:t>
-      </w:r>
-      <w:r>
-        <w:t xml:space="preserve">The city periodically receives data on </w:t>
-      </w:r>
-      <w:r>
-        <w:t xml:space="preserve">signage issues. </w:t>
-      </w:r>
-      <w:r>
-        <w:t xml:space="preserve">A website </w:t>
-      </w:r>
-      <w:r>
-        <w:t xml:space="preserve">mockup </w:t>
-      </w:r>
-      <w:r>
-        <w:t>is included on a later page.</w:t>
-      </w:r>
-    </w:p>
-    <w:p>
-      <w:r>
-        <w:t xml:space="preserve">This sign would be placed </w:t>
-      </w:r>
-      <w:r>
-        <w:t xml:space="preserve">on the southwestern side of </w:t>
-      </w:r>
-      <w:r>
-        <w:t xml:space="preserve">point </w:t>
-      </w:r>
-      <w:r>
-        <w:t xml:space="preserve">1 </w:t>
-      </w:r>
-      <w:r>
-        <w:t xml:space="preserve">on the </w:t>
-      </w:r>
-      <w:r>
-        <w:t>previous</w:t>
-      </w:r>
-      <w:r>
-        <w:t xml:space="preserve"> map</w:t>
-      </w:r>
-      <w:r>
-        <w:t xml:space="preserve">, indicating that the bicyclist </w:t>
-      </w:r>
-      <w:r>
-        <w:t>can</w:t>
-      </w:r>
-      <w:r>
-        <w:t xml:space="preserve"> continue straight </w:t>
-      </w:r>
-      <w:r>
-        <w:t xml:space="preserve">down </w:t>
-      </w:r>
-      <w:r>
-        <w:t xml:space="preserve">Memorial Drive Park </w:t>
-      </w:r>
-      <w:r>
-        <w:t xml:space="preserve">towards point </w:t>
-      </w:r>
-      <w:r>
-        <w:t>46</w:t>
-      </w:r>
-      <w:r>
-        <w:t>.</w:t>
-      </w:r>
-    </w:p>
-    <w:p>
-      <w:r>
-        <w:rPr>
-          <w:rFonts w:eastAsiaTheme="minorHAnsi"/>
-        </w:rPr>
-        <w:br w:type="page"/>
-      </w:r>
-    </w:p>
-    <w:p>
-      <w:pPr>
-        <w:pStyle w:val="Heading1"/>
-      </w:pPr>
-      <w:r>
-        <w:rPr>
-          <w:noProof/>
-        </w:rPr>
+      <w:r>
         <w:lastRenderedPageBreak/>
-        <mc:AlternateContent>
-          <mc:Choice Requires="wpg">
-            <w:drawing>
-              <wp:anchor distT="0" distB="0" distL="114300" distR="114300" simplePos="0" relativeHeight="251674624" behindDoc="0" locked="0" layoutInCell="1" allowOverlap="1" wp14:anchorId="208C1FD5" wp14:editId="75836800">
-                <wp:simplePos x="0" y="0"/>
-                <wp:positionH relativeFrom="column">
-                  <wp:posOffset>2290527</wp:posOffset>
-                </wp:positionH>
-                <wp:positionV relativeFrom="paragraph">
-                  <wp:posOffset>488887</wp:posOffset>
-                </wp:positionV>
-                <wp:extent cx="3850005" cy="6661785"/>
-                <wp:effectExtent l="0" t="0" r="0" b="5715"/>
-                <wp:wrapSquare wrapText="bothSides"/>
-                <wp:docPr id="48" name="Group 48"/>
-                <wp:cNvGraphicFramePr/>
-                <a:graphic xmlns:a="http://schemas.openxmlformats.org/drawingml/2006/main">
-                  <a:graphicData uri="http://schemas.microsoft.com/office/word/2010/wordprocessingGroup">
-                    <wpg:wgp>
-                      <wpg:cNvGrpSpPr/>
-                      <wpg:grpSpPr>
-                        <a:xfrm>
-                          <a:off x="0" y="0"/>
-                          <a:ext cx="3850005" cy="6661785"/>
-                          <a:chOff x="0" y="0"/>
-                          <a:chExt cx="3850005" cy="6661785"/>
-                        </a:xfrm>
-                      </wpg:grpSpPr>
-                      <pic:pic xmlns:pic="http://schemas.openxmlformats.org/drawingml/2006/picture">
-                        <pic:nvPicPr>
-                          <pic:cNvPr id="4" name="Picture 4"/>
-                          <pic:cNvPicPr>
-                            <a:picLocks noChangeAspect="1"/>
-                          </pic:cNvPicPr>
-                        </pic:nvPicPr>
-                        <pic:blipFill rotWithShape="1">
-                          <a:blip r:embed="rId10" cstate="hqprint">
-                            <a:extLst>
-                              <a:ext uri="{28A0092B-C50C-407E-A947-70E740481C1C}">
-                                <a14:useLocalDpi xmlns:a14="http://schemas.microsoft.com/office/drawing/2010/main"/>
-                              </a:ext>
-                            </a:extLst>
-                          </a:blip>
-                          <a:srcRect/>
-                          <a:stretch/>
-                        </pic:blipFill>
-                        <pic:spPr bwMode="auto">
-                          <a:xfrm>
-                            <a:off x="0" y="0"/>
-                            <a:ext cx="3850005" cy="6661785"/>
-                          </a:xfrm>
-                          <a:prstGeom prst="rect">
-                            <a:avLst/>
-                          </a:prstGeom>
-                          <a:ln>
-                            <a:noFill/>
-                          </a:ln>
-                          <a:extLst>
-                            <a:ext uri="{53640926-AAD7-44D8-BBD7-CCE9431645EC}">
-                              <a14:shadowObscured xmlns:a14="http://schemas.microsoft.com/office/drawing/2010/main"/>
-                            </a:ext>
-                          </a:extLst>
-                        </pic:spPr>
-                      </pic:pic>
-                      <pic:pic xmlns:pic="http://schemas.openxmlformats.org/drawingml/2006/picture">
-                        <pic:nvPicPr>
-                          <pic:cNvPr id="47" name="Picture 47"/>
-                          <pic:cNvPicPr>
-                            <a:picLocks noChangeAspect="1"/>
-                          </pic:cNvPicPr>
-                        </pic:nvPicPr>
-                        <pic:blipFill>
-                          <a:blip r:embed="rId8" cstate="print">
-                            <a:extLst>
-                              <a:ext uri="{28A0092B-C50C-407E-A947-70E740481C1C}">
-                                <a14:useLocalDpi xmlns:a14="http://schemas.microsoft.com/office/drawing/2010/main"/>
-                              </a:ext>
-                            </a:extLst>
-                          </a:blip>
-                          <a:stretch>
-                            <a:fillRect/>
-                          </a:stretch>
-                        </pic:blipFill>
-                        <pic:spPr>
-                          <a:xfrm>
-                            <a:off x="822143" y="5798097"/>
-                            <a:ext cx="520623" cy="520623"/>
-                          </a:xfrm>
-                          <a:prstGeom prst="rect">
-                            <a:avLst/>
-                          </a:prstGeom>
-                        </pic:spPr>
-                      </pic:pic>
-                    </wpg:wgp>
-                  </a:graphicData>
-                </a:graphic>
-              </wp:anchor>
-            </w:drawing>
-          </mc:Choice>
-          <mc:Fallback>
-            <w:pict>
-              <v:group w14:anchorId="56F49A5E" id="Group 48" o:spid="_x0000_s1026" style="position:absolute;margin-left:180.35pt;margin-top:38.5pt;width:303.15pt;height:524.55pt;z-index:251674624" coordsize="38500,66617" o:gfxdata="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">
-                <v:shape id="Picture 4" o:spid="_x0000_s1027" type="#_x0000_t75" style="position:absolute;width:38500;height:66617;visibility:visible;mso-wrap-style:square" o:gfxdata="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">
-                  <v:imagedata r:id="rId13" o:title=""/>
-                </v:shape>
-                <v:shape id="Picture 47" o:spid="_x0000_s1028" type="#_x0000_t75" style="position:absolute;left:8221;top:57980;width:5206;height:5207;visibility:visible;mso-wrap-style:square" o:gfxdata="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">
-                  <v:imagedata r:id="rId12" o:title=""/>
-                </v:shape>
-                <w10:wrap type="square"/>
-              </v:group>
-            </w:pict>
-          </mc:Fallback>
-        </mc:AlternateContent>
-      </w:r>
-      <w:r>
-        <w:t>Sample</w:t>
-      </w:r>
-      <w:r>
-        <w:t xml:space="preserve"> </w:t>
-      </w:r>
-      <w:r>
-        <w:t>Sign</w:t>
-      </w:r>
-      <w:r>
-        <w:t xml:space="preserve"> (</w:t>
-      </w:r>
-      <w:r>
-        <w:t>Large</w:t>
-      </w:r>
-      <w:r>
-        <w:t>)</w:t>
-      </w:r>
-    </w:p>
-    <w:p/>
-    <w:p>
-      <w:r>
-        <w:t>Notes:</w:t>
-      </w:r>
-    </w:p>
-    <w:p>
-      <w:pPr>
-        <w:pStyle w:val="ListParagraph"/>
-        <w:numPr>
-          <w:ilvl w:val="0"/>
-          <w:numId w:val="9"/>
-        </w:numPr>
-      </w:pPr>
-      <w:r>
-        <w:rPr>
-          <w:b/>
-        </w:rPr>
-        <w:t xml:space="preserve">Signs come in two </w:t>
-      </w:r>
-      <w:r>
-        <w:rPr>
-          <w:b/>
-        </w:rPr>
-        <w:t>sizes</w:t>
-      </w:r>
-      <w:r>
-        <w:t xml:space="preserve">, helping </w:t>
-      </w:r>
-      <w:r>
-        <w:t xml:space="preserve">minimize </w:t>
-      </w:r>
-      <w:r>
-        <w:t>costs.</w:t>
-      </w:r>
-    </w:p>
-    <w:p>
-      <w:pPr>
-        <w:pStyle w:val="ListParagraph"/>
-        <w:ind w:left="360"/>
-      </w:pPr>
-    </w:p>
-    <w:p>
-      <w:pPr>
-        <w:pStyle w:val="ListParagraph"/>
-        <w:numPr>
-          <w:ilvl w:val="0"/>
-          <w:numId w:val="9"/>
-        </w:numPr>
-      </w:pPr>
-      <w:r>
-        <w:rPr>
-          <w:b/>
-        </w:rPr>
-        <w:t>T</w:t>
-      </w:r>
-      <w:r>
-        <w:rPr>
-          <w:b/>
-        </w:rPr>
-        <w:t xml:space="preserve">emporary arrow stickers </w:t>
-      </w:r>
-      <w:r>
-        <w:rPr>
-          <w:b/>
-        </w:rPr>
-        <w:t xml:space="preserve">are used for </w:t>
-      </w:r>
-      <w:r>
-        <w:rPr>
-          <w:b/>
-        </w:rPr>
-        <w:t xml:space="preserve">construction </w:t>
-      </w:r>
-      <w:r>
-        <w:rPr>
-          <w:b/>
-        </w:rPr>
-        <w:t xml:space="preserve">and </w:t>
-      </w:r>
-      <w:r>
-        <w:rPr>
-          <w:b/>
-        </w:rPr>
-        <w:t>detours.</w:t>
-      </w:r>
-    </w:p>
-    <w:p>
-      <w:pPr>
-        <w:pStyle w:val="ListParagraph"/>
-        <w:ind w:left="360"/>
-      </w:pPr>
-    </w:p>
-    <w:p>
-      <w:pPr>
-        <w:pStyle w:val="ListParagraph"/>
-        <w:numPr>
-          <w:ilvl w:val="0"/>
-          <w:numId w:val="9"/>
-        </w:numPr>
-      </w:pPr>
-      <w:r>
-        <w:rPr>
-          <w:b/>
-        </w:rPr>
-        <w:t xml:space="preserve">Highway Gothic font </w:t>
-      </w:r>
-      <w:r>
-        <w:t>is used for sign text</w:t>
-      </w:r>
-      <w:r>
-        <w:t xml:space="preserve">, </w:t>
-      </w:r>
-      <w:r>
-        <w:t xml:space="preserve">except for </w:t>
-      </w:r>
-      <w:r>
-        <w:t>“</w:t>
-      </w:r>
-      <w:r>
-        <w:t>bikepoints.org</w:t>
-      </w:r>
-      <w:r>
-        <w:t>”</w:t>
-      </w:r>
-      <w:r>
-        <w:t xml:space="preserve"> </w:t>
-      </w:r>
-      <w:r>
-        <w:t>and “report an issue</w:t>
-      </w:r>
-      <w:r>
-        <w:t>,</w:t>
-      </w:r>
-      <w:r>
-        <w:t xml:space="preserve">” which use </w:t>
-      </w:r>
-      <w:r>
-        <w:t>Century Gothic</w:t>
-      </w:r>
-      <w:r>
-        <w:t>.</w:t>
-      </w:r>
-    </w:p>
-    <w:p>
-      <w:pPr>
-        <w:pStyle w:val="ListParagraph"/>
-        <w:ind w:left="360"/>
-        <w:rPr>
-          <w:b/>
-        </w:rPr>
-      </w:pPr>
-    </w:p>
-    <w:p>
-      <w:pPr>
-        <w:pStyle w:val="ListParagraph"/>
-        <w:numPr>
-          <w:ilvl w:val="0"/>
-          <w:numId w:val="9"/>
-        </w:numPr>
-        <w:rPr>
-          <w:b/>
-        </w:rPr>
-      </w:pPr>
-      <w:r>
-        <w:rPr>
-          <w:b/>
-        </w:rPr>
-        <w:t xml:space="preserve">These signs are </w:t>
-      </w:r>
-      <w:r>
-        <w:rPr>
-          <w:b/>
-        </w:rPr>
-        <w:t>similar to</w:t>
-      </w:r>
-      <w:r>
-        <w:rPr>
-          <w:b/>
-        </w:rPr>
-        <w:t xml:space="preserve"> the Dutch design</w:t>
-      </w:r>
-      <w:r>
-        <w:t>, which the author finds to be easier to follow and cheaper to implement than the Belgian and German designs. In addition, the Dutch design is significantly more popular.</w:t>
-      </w:r>
-    </w:p>
-    <w:p>
-      <w:r>
-        <w:t xml:space="preserve">This sign would be placed </w:t>
-      </w:r>
-      <w:r>
-        <w:t>on the northeast-bound side of Vassar Street</w:t>
-      </w:r>
-      <w:r>
-        <w:t xml:space="preserve"> </w:t>
-      </w:r>
-      <w:r>
-        <w:t>approaching</w:t>
-      </w:r>
-      <w:r>
-        <w:t xml:space="preserve"> Mass Ave</w:t>
-      </w:r>
-      <w:r>
-        <w:t xml:space="preserve">. </w:t>
-      </w:r>
-      <w:r>
-        <w:t xml:space="preserve">It indicates that </w:t>
-      </w:r>
-      <w:r>
-        <w:t xml:space="preserve">the </w:t>
-      </w:r>
-      <w:r>
-        <w:t xml:space="preserve">cyclist can </w:t>
-      </w:r>
-      <w:r>
-        <w:t>continu</w:t>
-      </w:r>
-      <w:r>
-        <w:t xml:space="preserve">e </w:t>
-      </w:r>
-      <w:r>
-        <w:t xml:space="preserve">straight towards point </w:t>
-      </w:r>
-      <w:r>
-        <w:t>71, turn right towards point 1, or turn left to point 98.</w:t>
-      </w:r>
-    </w:p>
-    <w:p>
-      <w:pPr>
-        <w:spacing w:before="0" w:beforeAutospacing="0" w:after="0" w:afterAutospacing="0"/>
-        <w:jc w:val="left"/>
-      </w:pPr>
-      <w:r>
-        <w:br w:type="page"/>
-      </w:r>
-    </w:p>
-    <w:p>
-      <w:pPr>
-        <w:pStyle w:val="Heading1"/>
-      </w:pPr>
-      <w:r>
-        <w:rPr>
-          <w:noProof/>
-        </w:rPr>
-        <w:lastRenderedPageBreak/>
-        <w:drawing>
-          <wp:anchor distT="0" distB="0" distL="114300" distR="114300" simplePos="0" relativeHeight="251702272" behindDoc="0" locked="0" layoutInCell="1" allowOverlap="1" wp14:anchorId="43620342" wp14:editId="2223D15F">
-            <wp:simplePos x="0" y="0"/>
-            <wp:positionH relativeFrom="column">
-              <wp:posOffset>3503002</wp:posOffset>
-            </wp:positionH>
-            <wp:positionV relativeFrom="paragraph">
-              <wp:posOffset>549910</wp:posOffset>
-            </wp:positionV>
-            <wp:extent cx="2855595" cy="5429250"/>
-            <wp:effectExtent l="0" t="0" r="0" b="0"/>
-            <wp:wrapSquare wrapText="bothSides"/>
-            <wp:docPr id="7" name="Picture 7"/>
-            <wp:cNvGraphicFramePr>
-              <a:graphicFrameLocks xmlns:a="http://schemas.openxmlformats.org/drawingml/2006/main" noChangeAspect="1"/>
-            </wp:cNvGraphicFramePr>
-            <a:graphic xmlns:a="http://schemas.openxmlformats.org/drawingml/2006/main">
-              <a:graphicData uri="http://schemas.openxmlformats.org/drawingml/2006/picture">
-                <pic:pic xmlns:pic="http://schemas.openxmlformats.org/drawingml/2006/picture">
-                  <pic:nvPicPr>
-                    <pic:cNvPr id="7" name="iphone.png"/>
-                    <pic:cNvPicPr/>
-                  </pic:nvPicPr>
-                  <pic:blipFill rotWithShape="1">
-                    <a:blip r:embed="rId14" cstate="hqprint">
-                      <a:extLst>
-                        <a:ext uri="{28A0092B-C50C-407E-A947-70E740481C1C}">
-                          <a14:useLocalDpi xmlns:a14="http://schemas.microsoft.com/office/drawing/2010/main"/>
-                        </a:ext>
-                      </a:extLst>
-                    </a:blip>
-                    <a:srcRect/>
-                    <a:stretch/>
-                  </pic:blipFill>
-                  <pic:spPr bwMode="auto">
-                    <a:xfrm>
-                      <a:off x="0" y="0"/>
-                      <a:ext cx="2855595" cy="5429250"/>
-                    </a:xfrm>
-                    <a:prstGeom prst="rect">
-                      <a:avLst/>
-                    </a:prstGeom>
-                    <a:ln>
-                      <a:noFill/>
-                    </a:ln>
-                    <a:extLst>
-                      <a:ext uri="{53640926-AAD7-44D8-BBD7-CCE9431645EC}">
-                        <a14:shadowObscured xmlns:a14="http://schemas.microsoft.com/office/drawing/2010/main"/>
-                      </a:ext>
-                    </a:extLst>
-                  </pic:spPr>
-                </pic:pic>
-              </a:graphicData>
-            </a:graphic>
-            <wp14:sizeRelH relativeFrom="page">
-              <wp14:pctWidth>0</wp14:pctWidth>
-            </wp14:sizeRelH>
-            <wp14:sizeRelV relativeFrom="page">
-              <wp14:pctHeight>0</wp14:pctHeight>
-            </wp14:sizeRelV>
-          </wp:anchor>
-        </w:drawing>
-      </w:r>
-      <w:r>
-        <w:rPr>
-          <w:noProof/>
-        </w:rPr>
-        <w:t>QR Code Linked</w:t>
-      </w:r>
-      <w:r>
-        <w:t xml:space="preserve"> Website</w:t>
-      </w:r>
-    </w:p>
-    <w:p>
-      <w:pPr>
-        <w:rPr>
-          <w:noProof/>
-        </w:rPr>
-      </w:pPr>
-      <w:r>
-        <w:rPr>
-          <w:noProof/>
-        </w:rPr>
-        <mc:AlternateContent>
-          <mc:Choice Requires="wpg">
-            <w:drawing>
-              <wp:anchor distT="0" distB="0" distL="114300" distR="114300" simplePos="0" relativeHeight="251706368" behindDoc="0" locked="0" layoutInCell="1" allowOverlap="1" wp14:anchorId="5323ED8C" wp14:editId="245CEB01">
-                <wp:simplePos x="0" y="0"/>
-                <wp:positionH relativeFrom="column">
-                  <wp:posOffset>2238375</wp:posOffset>
-                </wp:positionH>
-                <wp:positionV relativeFrom="paragraph">
-                  <wp:posOffset>5715</wp:posOffset>
-                </wp:positionV>
-                <wp:extent cx="810260" cy="975995"/>
-                <wp:effectExtent l="0" t="0" r="2540" b="14605"/>
-                <wp:wrapSquare wrapText="bothSides"/>
-                <wp:docPr id="46" name="Group 46"/>
-                <wp:cNvGraphicFramePr/>
-                <a:graphic xmlns:a="http://schemas.openxmlformats.org/drawingml/2006/main">
-                  <a:graphicData uri="http://schemas.microsoft.com/office/word/2010/wordprocessingGroup">
-                    <wpg:wgp>
-                      <wpg:cNvGrpSpPr/>
-                      <wpg:grpSpPr>
-                        <a:xfrm>
-                          <a:off x="0" y="0"/>
-                          <a:ext cx="810260" cy="975995"/>
-                          <a:chOff x="0" y="0"/>
-                          <a:chExt cx="810260" cy="975995"/>
-                        </a:xfrm>
-                      </wpg:grpSpPr>
-                      <wpg:grpSp>
-                        <wpg:cNvPr id="34" name="Group 27">
-                          <a:extLst/>
-                        </wpg:cNvPr>
-                        <wpg:cNvGrpSpPr/>
-                        <wpg:grpSpPr>
-                          <a:xfrm>
-                            <a:off x="0" y="0"/>
-                            <a:ext cx="810260" cy="975995"/>
-                            <a:chOff x="0" y="0"/>
-                            <a:chExt cx="1058545" cy="1246727"/>
-                          </a:xfrm>
-                        </wpg:grpSpPr>
-                        <wps:wsp>
-                          <wps:cNvPr id="35" name="Rounded Rectangle 35">
-                            <a:extLst/>
-                          </wps:cNvPr>
-                          <wps:cNvSpPr/>
-                          <wps:spPr>
-                            <a:xfrm>
-                              <a:off x="29159" y="238727"/>
-                              <a:ext cx="1008000" cy="1008000"/>
-                            </a:xfrm>
-                            <a:prstGeom prst="roundRect">
-                              <a:avLst>
-                                <a:gd name="adj" fmla="val 7062"/>
-                              </a:avLst>
-                            </a:prstGeom>
-                            <a:solidFill>
-                              <a:schemeClr val="bg1"/>
-                            </a:solidFill>
-                            <a:ln>
-                              <a:solidFill>
-                                <a:schemeClr val="tx1"/>
-                              </a:solidFill>
-                            </a:ln>
-                          </wps:spPr>
-                          <wps:style>
-                            <a:lnRef idx="2">
-                              <a:schemeClr val="accent1">
-                                <a:shade val="50000"/>
-                              </a:schemeClr>
-                            </a:lnRef>
-                            <a:fillRef idx="1">
-                              <a:schemeClr val="accent1"/>
-                            </a:fillRef>
-                            <a:effectRef idx="0">
-                              <a:schemeClr val="accent1"/>
-                            </a:effectRef>
-                            <a:fontRef idx="minor">
-                              <a:schemeClr val="lt1"/>
-                            </a:fontRef>
-                          </wps:style>
-                          <wps:bodyPr rot="0" spcFirstLastPara="0" vert="horz" wrap="square" lIns="91440" tIns="45720" rIns="91440" bIns="45720" numCol="1" spcCol="0" rtlCol="0" fromWordArt="0" anchor="ctr" anchorCtr="0" forceAA="0" compatLnSpc="1">
-                            <a:prstTxWarp prst="textNoShape">
-                              <a:avLst/>
-                            </a:prstTxWarp>
-                            <a:noAutofit/>
-                          </wps:bodyPr>
-                        </wps:wsp>
-                        <wps:wsp>
-                          <wps:cNvPr id="37" name="TextBox 30">
-                            <a:extLst/>
-                          </wps:cNvPr>
-                          <wps:cNvSpPr txBox="1"/>
-                          <wps:spPr>
-                            <a:xfrm>
-                              <a:off x="0" y="0"/>
-                              <a:ext cx="1058545" cy="262255"/>
-                            </a:xfrm>
-                            <a:prstGeom prst="rect">
-                              <a:avLst/>
-                            </a:prstGeom>
-                            <a:noFill/>
-                          </wps:spPr>
-                          <wps:txbx>
-                            <w:txbxContent>
-                              <w:p>
-                                <w:pPr>
-                                  <w:pStyle w:val="NormalWeb"/>
-                                  <w:spacing w:before="0" w:beforeAutospacing="0" w:after="0" w:afterAutospacing="0"/>
-                                  <w:jc w:val="left"/>
-                                  <w:rPr>
-                                    <w:rFonts w:ascii="Century Gothic" w:hAnsi="Century Gothic"/>
-                                    <w:sz w:val="15"/>
-                                    <w:szCs w:val="24"/>
-                                  </w:rPr>
-                                </w:pPr>
-                                <w:r>
-                                  <w:rPr>
-                                    <w:rFonts w:ascii="Century Gothic" w:hAnsi="Century Gothic" w:cstheme="minorBidi"/>
-                                    <w:color w:val="000000" w:themeColor="text1"/>
-                                    <w:kern w:val="24"/>
-                                    <w:sz w:val="13"/>
-                                  </w:rPr>
-                                  <w:t>Report an issue</w:t>
-                                </w:r>
-                              </w:p>
-                            </w:txbxContent>
-                          </wps:txbx>
-                          <wps:bodyPr wrap="square" rtlCol="0">
-                            <a:noAutofit/>
-                          </wps:bodyPr>
-                        </wps:wsp>
-                      </wpg:grpSp>
-                      <pic:pic xmlns:pic="http://schemas.openxmlformats.org/drawingml/2006/picture">
-                        <pic:nvPicPr>
-                          <pic:cNvPr id="45" name="Picture 45"/>
-                          <pic:cNvPicPr>
-                            <a:picLocks noChangeAspect="1"/>
-                          </pic:cNvPicPr>
-                        </pic:nvPicPr>
-                        <pic:blipFill>
-                          <a:blip r:embed="rId8" cstate="print">
-                            <a:extLst>
-                              <a:ext uri="{28A0092B-C50C-407E-A947-70E740481C1C}">
-                                <a14:useLocalDpi xmlns:a14="http://schemas.microsoft.com/office/drawing/2010/main"/>
-                              </a:ext>
-                            </a:extLst>
-                          </a:blip>
-                          <a:stretch>
-                            <a:fillRect/>
-                          </a:stretch>
-                        </pic:blipFill>
-                        <pic:spPr>
-                          <a:xfrm>
-                            <a:off x="42111" y="215105"/>
-                            <a:ext cx="731520" cy="731520"/>
-                          </a:xfrm>
-                          <a:prstGeom prst="rect">
-                            <a:avLst/>
-                          </a:prstGeom>
-                        </pic:spPr>
-                      </pic:pic>
-                    </wpg:wgp>
-                  </a:graphicData>
-                </a:graphic>
-              </wp:anchor>
-            </w:drawing>
-          </mc:Choice>
-          <mc:Fallback>
-            <w:pict>
-              <v:group w14:anchorId="5323ED8C" id="Group 46" o:spid="_x0000_s1032" style="position:absolute;left:0;text-align:left;margin-left:176.25pt;margin-top:.45pt;width:63.8pt;height:76.85pt;z-index:251706368" coordsize="8102,9759" o:gfxdata="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">
-                <v:group id="Group 27" o:spid="_x0000_s1033" style="position:absolute;width:8102;height:9759" coordsize="10585,12467" o:gfxdata="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">
-                  <v:roundrect id="Rounded Rectangle 35" o:spid="_x0000_s1034" style="position:absolute;left:291;top:2387;width:10080;height:10080;visibility:visible;mso-wrap-style:square;v-text-anchor:middle" arcsize="4627f" o:gfxdata="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" fillcolor="white [3212]" strokecolor="black [3213]" strokeweight="1pt">
-                    <v:stroke joinstyle="miter"/>
-                  </v:roundrect>
-                  <v:shape id="TextBox 30" o:spid="_x0000_s1035" type="#_x0000_t202" style="position:absolute;width:10585;height:2622;visibility:visible;mso-wrap-style:square;v-text-anchor:top" o:gfxdata="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" filled="f" stroked="f">
-                    <v:textbox>
-                      <w:txbxContent>
-                        <w:p>
-                          <w:pPr>
-                            <w:pStyle w:val="NormalWeb"/>
-                            <w:spacing w:before="0" w:beforeAutospacing="0" w:after="0" w:afterAutospacing="0"/>
-                            <w:jc w:val="left"/>
-                            <w:rPr>
-                              <w:rFonts w:ascii="Century Gothic" w:hAnsi="Century Gothic"/>
-                              <w:sz w:val="15"/>
-                              <w:szCs w:val="24"/>
-                            </w:rPr>
-                          </w:pPr>
-                          <w:r>
-                            <w:rPr>
-                              <w:rFonts w:ascii="Century Gothic" w:hAnsi="Century Gothic" w:cstheme="minorBidi"/>
-                              <w:color w:val="000000" w:themeColor="text1"/>
-                              <w:kern w:val="24"/>
-                              <w:sz w:val="13"/>
-                            </w:rPr>
-                            <w:t>Report an issue</w:t>
-                          </w:r>
-                        </w:p>
-                      </w:txbxContent>
-                    </v:textbox>
-                  </v:shape>
-                </v:group>
-                <v:shape id="Picture 45" o:spid="_x0000_s1036" type="#_x0000_t75" style="position:absolute;left:421;top:2151;width:7315;height:7315;visibility:visible;mso-wrap-style:square" o:gfxdata="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">
-                  <v:imagedata r:id="rId12" o:title=""/>
-                </v:shape>
-                <w10:wrap type="square"/>
-              </v:group>
-            </w:pict>
-          </mc:Fallback>
-        </mc:AlternateContent>
-      </w:r>
-      <w:r>
-        <w:rPr>
-          <w:noProof/>
-        </w:rPr>
-        <w:t xml:space="preserve">Notes: </w:t>
-      </w:r>
-    </w:p>
-    <w:p>
-      <w:pPr>
-        <w:pStyle w:val="ListParagraph"/>
-        <w:numPr>
-          <w:ilvl w:val="0"/>
-          <w:numId w:val="13"/>
-        </w:numPr>
-        <w:rPr>
-          <w:b/>
-        </w:rPr>
-      </w:pPr>
-      <w:r>
-        <w:rPr>
-          <w:b/>
-          <w:noProof/>
-        </w:rPr>
-        <w:drawing>
-          <wp:anchor distT="0" distB="0" distL="114300" distR="114300" simplePos="0" relativeHeight="251703296" behindDoc="0" locked="0" layoutInCell="1" allowOverlap="1" wp14:anchorId="1BB0425C" wp14:editId="53EE715A">
-            <wp:simplePos x="0" y="0"/>
-            <wp:positionH relativeFrom="column">
-              <wp:posOffset>3813175</wp:posOffset>
-            </wp:positionH>
-            <wp:positionV relativeFrom="page">
-              <wp:posOffset>2261767</wp:posOffset>
-            </wp:positionV>
-            <wp:extent cx="2230120" cy="6617335"/>
-            <wp:effectExtent l="0" t="0" r="5080" b="0"/>
-            <wp:wrapSquare wrapText="bothSides"/>
-            <wp:docPr id="8" name="Picture 8"/>
-            <wp:cNvGraphicFramePr>
-              <a:graphicFrameLocks xmlns:a="http://schemas.openxmlformats.org/drawingml/2006/main" noChangeAspect="1"/>
-            </wp:cNvGraphicFramePr>
-            <a:graphic xmlns:a="http://schemas.openxmlformats.org/drawingml/2006/main">
-              <a:graphicData uri="http://schemas.openxmlformats.org/drawingml/2006/picture">
-                <pic:pic xmlns:pic="http://schemas.openxmlformats.org/drawingml/2006/picture">
-                  <pic:nvPicPr>
-                    <pic:cNvPr id="8" name="website-mockup.png"/>
-                    <pic:cNvPicPr/>
-                  </pic:nvPicPr>
-                  <pic:blipFill rotWithShape="1">
-                    <a:blip r:embed="rId15" cstate="hqprint">
-                      <a:extLst>
-                        <a:ext uri="{28A0092B-C50C-407E-A947-70E740481C1C}">
-                          <a14:useLocalDpi xmlns:a14="http://schemas.microsoft.com/office/drawing/2010/main"/>
-                        </a:ext>
-                      </a:extLst>
-                    </a:blip>
-                    <a:srcRect/>
-                    <a:stretch/>
-                  </pic:blipFill>
-                  <pic:spPr bwMode="auto">
-                    <a:xfrm>
-                      <a:off x="0" y="0"/>
-                      <a:ext cx="2230120" cy="6617335"/>
-                    </a:xfrm>
-                    <a:prstGeom prst="rect">
-                      <a:avLst/>
-                    </a:prstGeom>
-                    <a:ln>
-                      <a:noFill/>
-                    </a:ln>
-                    <a:extLst>
-                      <a:ext uri="{53640926-AAD7-44D8-BBD7-CCE9431645EC}">
-                        <a14:shadowObscured xmlns:a14="http://schemas.microsoft.com/office/drawing/2010/main"/>
-                      </a:ext>
-                    </a:extLst>
-                  </pic:spPr>
-                </pic:pic>
-              </a:graphicData>
-            </a:graphic>
-            <wp14:sizeRelH relativeFrom="page">
-              <wp14:pctWidth>0</wp14:pctWidth>
-            </wp14:sizeRelH>
-            <wp14:sizeRelV relativeFrom="page">
-              <wp14:pctHeight>0</wp14:pctHeight>
-            </wp14:sizeRelV>
-          </wp:anchor>
-        </w:drawing>
-      </w:r>
-      <w:r>
-        <w:rPr>
-          <w:b/>
-          <w:noProof/>
-        </w:rPr>
-        <mc:AlternateContent>
-          <mc:Choice Requires="wpg">
-            <w:drawing>
-              <wp:anchor distT="0" distB="0" distL="114300" distR="114300" simplePos="0" relativeHeight="251704320" behindDoc="0" locked="0" layoutInCell="1" allowOverlap="1" wp14:anchorId="7D7F70CB" wp14:editId="1D17198E">
-                <wp:simplePos x="0" y="0"/>
-                <wp:positionH relativeFrom="column">
-                  <wp:posOffset>3838575</wp:posOffset>
-                </wp:positionH>
-                <wp:positionV relativeFrom="paragraph">
-                  <wp:posOffset>149860</wp:posOffset>
-                </wp:positionV>
-                <wp:extent cx="2145030" cy="238125"/>
-                <wp:effectExtent l="0" t="0" r="13970" b="15875"/>
-                <wp:wrapNone/>
-                <wp:docPr id="16" name="Group 16"/>
-                <wp:cNvGraphicFramePr/>
-                <a:graphic xmlns:a="http://schemas.openxmlformats.org/drawingml/2006/main">
-                  <a:graphicData uri="http://schemas.microsoft.com/office/word/2010/wordprocessingGroup">
-                    <wpg:wgp>
-                      <wpg:cNvGrpSpPr/>
-                      <wpg:grpSpPr>
-                        <a:xfrm>
-                          <a:off x="0" y="0"/>
-                          <a:ext cx="2145030" cy="238125"/>
-                          <a:chOff x="0" y="0"/>
-                          <a:chExt cx="2145030" cy="238125"/>
-                        </a:xfrm>
-                      </wpg:grpSpPr>
-                      <wps:wsp>
-                        <wps:cNvPr id="9" name="Rounded Rectangle 9"/>
-                        <wps:cNvSpPr/>
-                        <wps:spPr>
-                          <a:xfrm>
-                            <a:off x="0" y="0"/>
-                            <a:ext cx="2145030" cy="238125"/>
-                          </a:xfrm>
-                          <a:prstGeom prst="roundRect">
-                            <a:avLst/>
-                          </a:prstGeom>
-                          <a:noFill/>
-                          <a:ln>
-                            <a:solidFill>
-                              <a:schemeClr val="tx1">
-                                <a:lumMod val="50000"/>
-                                <a:lumOff val="50000"/>
-                              </a:schemeClr>
-                            </a:solidFill>
-                          </a:ln>
-                        </wps:spPr>
-                        <wps:style>
-                          <a:lnRef idx="2">
-                            <a:schemeClr val="accent1">
-                              <a:shade val="50000"/>
-                            </a:schemeClr>
-                          </a:lnRef>
-                          <a:fillRef idx="1">
-                            <a:schemeClr val="accent1"/>
-                          </a:fillRef>
-                          <a:effectRef idx="0">
-                            <a:schemeClr val="accent1"/>
-                          </a:effectRef>
-                          <a:fontRef idx="minor">
-                            <a:schemeClr val="lt1"/>
-                          </a:fontRef>
-                        </wps:style>
-                        <wps:txbx>
-                          <w:txbxContent>
-                            <w:p>
-                              <w:pPr>
-                                <w:rPr>
-                                  <w:rFonts w:ascii="Arial" w:hAnsi="Arial" w:cs="Arial"/>
-                                  <w:color w:val="808080" w:themeColor="background1" w:themeShade="80"/>
-                                  <w:sz w:val="16"/>
-                                </w:rPr>
-                              </w:pPr>
-                              <w:r>
-                                <w:rPr>
-                                  <w:rFonts w:ascii="Arial" w:hAnsi="Arial" w:cs="Arial"/>
-                                  <w:color w:val="808080" w:themeColor="background1" w:themeShade="80"/>
-                                  <w:sz w:val="16"/>
-                                </w:rPr>
-                                <w:t>bikepoints.nl/points/</w:t>
-                              </w:r>
-                              <w:r>
-                                <w:rPr>
-                                  <w:rFonts w:ascii="Arial" w:hAnsi="Arial" w:cs="Arial"/>
-                                  <w:color w:val="808080" w:themeColor="background1" w:themeShade="80"/>
-                                  <w:sz w:val="16"/>
-                                </w:rPr>
-                                <w:t>XX-XX-XXXX</w:t>
-                              </w:r>
-                            </w:p>
-                          </w:txbxContent>
-                        </wps:txbx>
-                        <wps:bodyPr rot="0" spcFirstLastPara="0" vertOverflow="overflow" horzOverflow="overflow" vert="horz" wrap="square" lIns="91440" tIns="45720" rIns="91440" bIns="45720" numCol="1" spcCol="0" rtlCol="0" fromWordArt="0" anchor="ctr" anchorCtr="0" forceAA="0" compatLnSpc="1">
-                          <a:prstTxWarp prst="textNoShape">
-                            <a:avLst/>
-                          </a:prstTxWarp>
-                          <a:noAutofit/>
-                        </wps:bodyPr>
-                      </wps:wsp>
-                      <pic:pic xmlns:pic="http://schemas.openxmlformats.org/drawingml/2006/picture">
-                        <pic:nvPicPr>
-                          <pic:cNvPr id="11" name="Picture 11"/>
-                          <pic:cNvPicPr>
-                            <a:picLocks noChangeAspect="1"/>
-                          </pic:cNvPicPr>
-                        </pic:nvPicPr>
-                        <pic:blipFill rotWithShape="1">
-                          <a:blip r:embed="rId16" cstate="hqprint">
-                            <a:duotone>
-                              <a:schemeClr val="bg2">
-                                <a:shade val="45000"/>
-                                <a:satMod val="135000"/>
-                              </a:schemeClr>
-                              <a:prstClr val="white"/>
-                            </a:duotone>
-                            <a:extLst>
-                              <a:ext uri="{28A0092B-C50C-407E-A947-70E740481C1C}">
-                                <a14:useLocalDpi xmlns:a14="http://schemas.microsoft.com/office/drawing/2010/main"/>
-                              </a:ext>
-                            </a:extLst>
-                          </a:blip>
-                          <a:srcRect/>
-                          <a:stretch/>
-                        </pic:blipFill>
-                        <pic:spPr bwMode="auto">
-                          <a:xfrm>
-                            <a:off x="1899139" y="32239"/>
-                            <a:ext cx="154940" cy="165735"/>
-                          </a:xfrm>
-                          <a:prstGeom prst="rect">
-                            <a:avLst/>
-                          </a:prstGeom>
-                          <a:ln>
-                            <a:noFill/>
-                          </a:ln>
-                          <a:extLst>
-                            <a:ext uri="{53640926-AAD7-44D8-BBD7-CCE9431645EC}">
-                              <a14:shadowObscured xmlns:a14="http://schemas.microsoft.com/office/drawing/2010/main"/>
-                            </a:ext>
-                          </a:extLst>
-                        </pic:spPr>
-                      </pic:pic>
-                    </wpg:wgp>
-                  </a:graphicData>
-                </a:graphic>
-                <wp14:sizeRelV relativeFrom="margin">
-                  <wp14:pctHeight>0</wp14:pctHeight>
-                </wp14:sizeRelV>
-              </wp:anchor>
-            </w:drawing>
-          </mc:Choice>
-          <mc:Fallback>
-            <w:pict>
-              <v:group w14:anchorId="7D7F70CB" id="Group 16" o:spid="_x0000_s1037" style="position:absolute;left:0;text-align:left;margin-left:302.25pt;margin-top:11.8pt;width:168.9pt;height:18.75pt;z-index:251704320;mso-height-relative:margin" coordsize="21450,2381" o:gfxdata="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">
-                <v:roundrect id="Rounded Rectangle 9" o:spid="_x0000_s1038" style="position:absolute;width:21450;height:2381;visibility:visible;mso-wrap-style:square;v-text-anchor:middle" arcsize="10923f" o:gfxdata="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" filled="f" strokecolor="gray [1629]" strokeweight="1pt">
-                  <v:stroke joinstyle="miter"/>
-                  <v:textbox>
-                    <w:txbxContent>
-                      <w:p>
-                        <w:pPr>
-                          <w:rPr>
-                            <w:rFonts w:ascii="Arial" w:hAnsi="Arial" w:cs="Arial"/>
-                            <w:color w:val="808080" w:themeColor="background1" w:themeShade="80"/>
-                            <w:sz w:val="16"/>
-                          </w:rPr>
-                        </w:pPr>
-                        <w:r>
-                          <w:rPr>
-                            <w:rFonts w:ascii="Arial" w:hAnsi="Arial" w:cs="Arial"/>
-                            <w:color w:val="808080" w:themeColor="background1" w:themeShade="80"/>
-                            <w:sz w:val="16"/>
-                          </w:rPr>
-                          <w:t>bikepoints.nl/points/</w:t>
-                        </w:r>
-                        <w:r>
-                          <w:rPr>
-                            <w:rFonts w:ascii="Arial" w:hAnsi="Arial" w:cs="Arial"/>
-                            <w:color w:val="808080" w:themeColor="background1" w:themeShade="80"/>
-                            <w:sz w:val="16"/>
-                          </w:rPr>
-                          <w:t>XX-XX-XXXX</w:t>
-                        </w:r>
-                      </w:p>
-                    </w:txbxContent>
-                  </v:textbox>
-                </v:roundrect>
-                <v:shape id="Picture 11" o:spid="_x0000_s1039" type="#_x0000_t75" style="position:absolute;left:18991;top:322;width:1549;height:1657;visibility:visible;mso-wrap-style:square" o:gfxdata="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">
-                  <v:imagedata r:id="rId17" o:title="" recolortarget="#696565 [1454]"/>
-                </v:shape>
-              </v:group>
-            </w:pict>
-          </mc:Fallback>
-        </mc:AlternateContent>
-      </w:r>
-      <w:r>
-        <w:rPr>
-          <w:b/>
-          <w:noProof/>
-        </w:rPr>
         <mc:AlternateContent>
           <mc:Choice Requires="wps">
             <w:drawing>
-              <wp:anchor distT="0" distB="0" distL="114300" distR="114300" simplePos="0" relativeHeight="251705344" behindDoc="0" locked="0" layoutInCell="1" allowOverlap="1" wp14:anchorId="1A3C0F2A" wp14:editId="0D1E890A">
+              <wp:anchor distT="0" distB="0" distL="114300" distR="114300" simplePos="0" relativeHeight="251710464" behindDoc="0" locked="0" layoutInCell="1" allowOverlap="1" wp14:anchorId="0B7C5FA8" wp14:editId="270D2BE3">
                 <wp:simplePos x="0" y="0"/>
                 <wp:positionH relativeFrom="column">
-                  <wp:posOffset>3134018</wp:posOffset>
+                  <wp:posOffset>-91621</wp:posOffset>
                 </wp:positionH>
                 <wp:positionV relativeFrom="paragraph">
-                  <wp:posOffset>111125</wp:posOffset>
+                  <wp:posOffset>-49530</wp:posOffset>
                 </wp:positionV>
-                <wp:extent cx="410210" cy="0"/>
-                <wp:effectExtent l="0" t="76200" r="0" b="88900"/>
+                <wp:extent cx="0" cy="10972800"/>
+                <wp:effectExtent l="38100" t="38100" r="38100" b="50800"/>
                 <wp:wrapNone/>
-                <wp:docPr id="13" name="Straight Arrow Connector 13"/>
+                <wp:docPr id="2" name="Straight Connector 2"/>
                 <wp:cNvGraphicFramePr/>
                 <a:graphic xmlns:a="http://schemas.openxmlformats.org/drawingml/2006/main">
                   <a:graphicData uri="http://schemas.microsoft.com/office/word/2010/wordprocessingShape">
@@ -2770,16 +2849,18 @@
                       <wps:spPr>
                         <a:xfrm>
                           <a:off x="0" y="0"/>
-                          <a:ext cx="410210" cy="0"/>
+                          <a:ext cx="0" cy="10972800"/>
                         </a:xfrm>
-                        <a:prstGeom prst="straightConnector1">
+                        <a:prstGeom prst="line">
                           <a:avLst/>
                         </a:prstGeom>
-                        <a:ln w="38100">
+                        <a:ln>
                           <a:solidFill>
                             <a:schemeClr val="tx1"/>
                           </a:solidFill>
-                          <a:tailEnd type="triangle"/>
+                          <a:prstDash val="dash"/>
+                          <a:headEnd type="diamond" w="med" len="med"/>
+                          <a:tailEnd type="diamond" w="med" len="med"/>
                         </a:ln>
                       </wps:spPr>
                       <wps:style>
@@ -2800,17 +2881,277 @@
                     </wps:wsp>
                   </a:graphicData>
                 </a:graphic>
+                <wp14:sizeRelH relativeFrom="margin">
+                  <wp14:pctWidth>0</wp14:pctWidth>
+                </wp14:sizeRelH>
+                <wp14:sizeRelV relativeFrom="margin">
+                  <wp14:pctHeight>0</wp14:pctHeight>
+                </wp14:sizeRelV>
               </wp:anchor>
             </w:drawing>
           </mc:Choice>
           <mc:Fallback>
             <w:pict>
-              <v:shapetype w14:anchorId="0F0113B8" id="_x0000_t32" coordsize="21600,21600" o:spt="32" o:oned="t" path="m,l21600,21600e" filled="f">
-                <v:path arrowok="t" fillok="f" o:connecttype="none"/>
-                <o:lock v:ext="edit" shapetype="t"/>
-              </v:shapetype>
-              <v:shape id="Straight Arrow Connector 13" o:spid="_x0000_s1026" type="#_x0000_t32" style="position:absolute;margin-left:246.75pt;margin-top:8.75pt;width:32.3pt;height:0;z-index:251705344;visibility:visible;mso-wrap-style:square;mso-wrap-distance-left:9pt;mso-wrap-distance-top:0;mso-wrap-distance-right:9pt;mso-wrap-distance-bottom:0;mso-position-horizontal:absolute;mso-position-horizontal-relative:text;mso-position-vertical:absolute;mso-position-vertical-relative:text" o:gfxdata="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" strokecolor="black [3213]" strokeweight="3pt">
-                <v:stroke endarrow="block" joinstyle="miter"/>
+              <v:line w14:anchorId="50AC0D26" id="Straight Connector 2" o:spid="_x0000_s1026" style="position:absolute;z-index:251710464;visibility:visible;mso-wrap-style:square;mso-width-percent:0;mso-height-percent:0;mso-wrap-distance-left:9pt;mso-wrap-distance-top:0;mso-wrap-distance-right:9pt;mso-wrap-distance-bottom:0;mso-position-horizontal:absolute;mso-position-horizontal-relative:text;mso-position-vertical:absolute;mso-position-vertical-relative:text;mso-width-percent:0;mso-height-percent:0;mso-width-relative:margin;mso-height-relative:margin" from="-7.2pt,-3.9pt" to="-7.2pt,860.1pt" o:gfxdata="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" strokecolor="black [3213]" strokeweight=".5pt">
+                <v:stroke dashstyle="dash" startarrow="diamond" endarrow="diamond" joinstyle="miter"/>
+              </v:line>
+            </w:pict>
+          </mc:Fallback>
+        </mc:AlternateContent>
+      </w:r>
+      <w:r>
+        <mc:AlternateContent>
+          <mc:Choice Requires="wps">
+            <w:drawing>
+              <wp:anchor distT="0" distB="0" distL="114300" distR="114300" simplePos="0" relativeHeight="251709440" behindDoc="0" locked="0" layoutInCell="1" allowOverlap="1" wp14:anchorId="13F456B2" wp14:editId="7B647490">
+                <wp:simplePos x="0" y="0"/>
+                <wp:positionH relativeFrom="column">
+                  <wp:posOffset>204470</wp:posOffset>
+                </wp:positionH>
+                <wp:positionV relativeFrom="paragraph">
+                  <wp:posOffset>-292735</wp:posOffset>
+                </wp:positionV>
+                <wp:extent cx="5486400" cy="0"/>
+                <wp:effectExtent l="38100" t="38100" r="38100" b="50800"/>
+                <wp:wrapNone/>
+                <wp:docPr id="1" name="Straight Connector 1"/>
+                <wp:cNvGraphicFramePr/>
+                <a:graphic xmlns:a="http://schemas.openxmlformats.org/drawingml/2006/main">
+                  <a:graphicData uri="http://schemas.microsoft.com/office/word/2010/wordprocessingShape">
+                    <wps:wsp>
+                      <wps:cNvCnPr/>
+                      <wps:spPr>
+                        <a:xfrm>
+                          <a:off x="0" y="0"/>
+                          <a:ext cx="5486400" cy="0"/>
+                        </a:xfrm>
+                        <a:prstGeom prst="line">
+                          <a:avLst/>
+                        </a:prstGeom>
+                        <a:ln>
+                          <a:solidFill>
+                            <a:schemeClr val="tx1"/>
+                          </a:solidFill>
+                          <a:prstDash val="dash"/>
+                          <a:headEnd type="diamond" w="med" len="med"/>
+                          <a:tailEnd type="diamond" w="med" len="med"/>
+                        </a:ln>
+                      </wps:spPr>
+                      <wps:style>
+                        <a:lnRef idx="1">
+                          <a:schemeClr val="accent1"/>
+                        </a:lnRef>
+                        <a:fillRef idx="0">
+                          <a:schemeClr val="accent1"/>
+                        </a:fillRef>
+                        <a:effectRef idx="0">
+                          <a:schemeClr val="accent1"/>
+                        </a:effectRef>
+                        <a:fontRef idx="minor">
+                          <a:schemeClr val="tx1"/>
+                        </a:fontRef>
+                      </wps:style>
+                      <wps:bodyPr/>
+                    </wps:wsp>
+                  </a:graphicData>
+                </a:graphic>
+                <wp14:sizeRelH relativeFrom="margin">
+                  <wp14:pctWidth>0</wp14:pctWidth>
+                </wp14:sizeRelH>
+              </wp:anchor>
+            </w:drawing>
+          </mc:Choice>
+          <mc:Fallback>
+            <w:pict>
+              <v:line w14:anchorId="1E3F1ECA" id="Straight Connector 1" o:spid="_x0000_s1026" style="position:absolute;z-index:251709440;visibility:visible;mso-wrap-style:square;mso-width-percent:0;mso-wrap-distance-left:9pt;mso-wrap-distance-top:0;mso-wrap-distance-right:9pt;mso-wrap-distance-bottom:0;mso-position-horizontal:absolute;mso-position-horizontal-relative:text;mso-position-vertical:absolute;mso-position-vertical-relative:text;mso-width-percent:0;mso-width-relative:margin" from="16.1pt,-23.05pt" to="448.1pt,-23.05pt" o:gfxdata="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" strokecolor="black [3213]" strokeweight=".5pt">
+                <v:stroke dashstyle="dash" startarrow="diamond" endarrow="diamond" joinstyle="miter"/>
+              </v:line>
+            </w:pict>
+          </mc:Fallback>
+        </mc:AlternateContent>
+      </w:r>
+      <w:r>
+        <w:drawing>
+          <wp:anchor distT="0" distB="0" distL="114300" distR="114300" simplePos="0" relativeHeight="251708416" behindDoc="0" locked="0" layoutInCell="1" allowOverlap="1" wp14:anchorId="55130B4A" wp14:editId="3C2A752E">
+            <wp:simplePos x="0" y="0"/>
+            <wp:positionH relativeFrom="margin">
+              <wp:posOffset>170180</wp:posOffset>
+            </wp:positionH>
+            <wp:positionV relativeFrom="margin">
+              <wp:posOffset>-86995</wp:posOffset>
+            </wp:positionV>
+            <wp:extent cx="5704205" cy="10972800"/>
+            <wp:effectExtent l="0" t="0" r="0" b="0"/>
+            <wp:wrapSquare wrapText="bothSides"/>
+            <wp:docPr id="10" name="Picture 10"/>
+            <wp:cNvGraphicFramePr>
+              <a:graphicFrameLocks xmlns:a="http://schemas.openxmlformats.org/drawingml/2006/main" noChangeAspect="1"/>
+            </wp:cNvGraphicFramePr>
+            <a:graphic xmlns:a="http://schemas.openxmlformats.org/drawingml/2006/main">
+              <a:graphicData uri="http://schemas.openxmlformats.org/drawingml/2006/picture">
+                <pic:pic xmlns:pic="http://schemas.openxmlformats.org/drawingml/2006/picture">
+                  <pic:nvPicPr>
+                    <pic:cNvPr id="19" name="Picture 19"/>
+                    <pic:cNvPicPr>
+                      <a:picLocks noChangeAspect="1"/>
+                    </pic:cNvPicPr>
+                  </pic:nvPicPr>
+                  <pic:blipFill rotWithShape="1">
+                    <a:blip r:embed="rId12" cstate="hqprint">
+                      <a:extLst>
+                        <a:ext uri="{28A0092B-C50C-407E-A947-70E740481C1C}">
+                          <a14:useLocalDpi xmlns:a14="http://schemas.microsoft.com/office/drawing/2010/main"/>
+                        </a:ext>
+                      </a:extLst>
+                    </a:blip>
+                    <a:srcRect l="15232" t="7081" r="2641" b="1630"/>
+                    <a:stretch/>
+                  </pic:blipFill>
+                  <pic:spPr bwMode="auto">
+                    <a:xfrm>
+                      <a:off x="0" y="0"/>
+                      <a:ext cx="5704205" cy="10972800"/>
+                    </a:xfrm>
+                    <a:prstGeom prst="rect">
+                      <a:avLst/>
+                    </a:prstGeom>
+                    <a:ln>
+                      <a:noFill/>
+                    </a:ln>
+                    <a:extLst>
+                      <a:ext uri="{53640926-AAD7-44D8-BBD7-CCE9431645EC}">
+                        <a14:shadowObscured xmlns:a14="http://schemas.microsoft.com/office/drawing/2010/main"/>
+                      </a:ext>
+                    </a:extLst>
+                  </pic:spPr>
+                </pic:pic>
+              </a:graphicData>
+            </a:graphic>
+            <wp14:sizeRelH relativeFrom="margin">
+              <wp14:pctWidth>0</wp14:pctWidth>
+            </wp14:sizeRelH>
+            <wp14:sizeRelV relativeFrom="margin">
+              <wp14:pctHeight>0</wp14:pctHeight>
+            </wp14:sizeRelV>
+          </wp:anchor>
+        </w:drawing>
+      </w:r>
+      <w:r>
+        <w:rPr>
+          <w:noProof/>
+        </w:rPr>
+        <mc:AlternateContent>
+          <mc:Choice Requires="wps">
+            <w:drawing>
+              <wp:anchor distT="0" distB="0" distL="114300" distR="114300" simplePos="0" relativeHeight="251715584" behindDoc="0" locked="0" layoutInCell="1" allowOverlap="1" wp14:anchorId="4A3A4193" wp14:editId="05E9F2D5">
+                <wp:simplePos x="0" y="0"/>
+                <wp:positionH relativeFrom="column">
+                  <wp:posOffset>2696210</wp:posOffset>
+                </wp:positionH>
+                <wp:positionV relativeFrom="paragraph">
+                  <wp:posOffset>-479425</wp:posOffset>
+                </wp:positionV>
+                <wp:extent cx="614045" cy="389255"/>
+                <wp:effectExtent l="0" t="0" r="0" b="4445"/>
+                <wp:wrapNone/>
+                <wp:docPr id="27" name="Text Box 27"/>
+                <wp:cNvGraphicFramePr/>
+                <a:graphic xmlns:a="http://schemas.openxmlformats.org/drawingml/2006/main">
+                  <a:graphicData uri="http://schemas.microsoft.com/office/word/2010/wordprocessingShape">
+                    <wps:wsp>
+                      <wps:cNvSpPr txBox="1"/>
+                      <wps:spPr>
+                        <a:xfrm>
+                          <a:off x="0" y="0"/>
+                          <a:ext cx="614045" cy="389255"/>
+                        </a:xfrm>
+                        <a:prstGeom prst="rect">
+                          <a:avLst/>
+                        </a:prstGeom>
+                        <a:solidFill>
+                          <a:schemeClr val="lt1"/>
+                        </a:solidFill>
+                        <a:ln w="6350">
+                          <a:noFill/>
+                        </a:ln>
+                      </wps:spPr>
+                      <wps:txbx>
+                        <w:txbxContent>
+                          <w:p>
+                            <w:pPr>
+                              <w:jc w:val="center"/>
+                              <w:rPr>
+                                <w:rFonts w:ascii="Cambria" w:hAnsi="Cambria"/>
+                                <w:sz w:val="36"/>
+                                <w:lang w:val="el-GR"/>
+                              </w:rPr>
+                            </w:pPr>
+                            <w:r>
+                              <w:rPr>
+                                <w:rFonts w:ascii="Highway Gothic" w:hAnsi="Highway Gothic"/>
+                                <w:sz w:val="36"/>
+                              </w:rPr>
+                              <w:t>6</w:t>
+                            </w:r>
+                            <w:r>
+                              <w:rPr>
+                                <w:rFonts w:ascii="Highway Gothic" w:hAnsi="Highway Gothic"/>
+                                <w:sz w:val="36"/>
+                              </w:rPr>
+                              <w:t>”</w:t>
+                            </w:r>
+                          </w:p>
+                        </w:txbxContent>
+                      </wps:txbx>
+                      <wps:bodyPr rot="0" spcFirstLastPara="0" vertOverflow="overflow" horzOverflow="overflow" vert="horz" wrap="square" lIns="91440" tIns="45720" rIns="91440" bIns="45720" numCol="1" spcCol="0" rtlCol="0" fromWordArt="0" anchor="t" anchorCtr="0" forceAA="0" compatLnSpc="1">
+                        <a:prstTxWarp prst="textNoShape">
+                          <a:avLst/>
+                        </a:prstTxWarp>
+                        <a:noAutofit/>
+                      </wps:bodyPr>
+                    </wps:wsp>
+                  </a:graphicData>
+                </a:graphic>
+                <wp14:sizeRelH relativeFrom="margin">
+                  <wp14:pctWidth>0</wp14:pctWidth>
+                </wp14:sizeRelH>
+                <wp14:sizeRelV relativeFrom="margin">
+                  <wp14:pctHeight>0</wp14:pctHeight>
+                </wp14:sizeRelV>
+              </wp:anchor>
+            </w:drawing>
+          </mc:Choice>
+          <mc:Fallback>
+            <w:pict>
+              <v:shape w14:anchorId="4A3A4193" id="Text Box 27" o:spid="_x0000_s1040" type="#_x0000_t202" style="position:absolute;margin-left:212.3pt;margin-top:-37.75pt;width:48.35pt;height:30.65pt;z-index:251715584;visibility:visible;mso-wrap-style:square;mso-width-percent:0;mso-height-percent:0;mso-wrap-distance-left:9pt;mso-wrap-distance-top:0;mso-wrap-distance-right:9pt;mso-wrap-distance-bottom:0;mso-position-horizontal:absolute;mso-position-horizontal-relative:text;mso-position-vertical:absolute;mso-position-vertical-relative:text;mso-width-percent:0;mso-height-percent:0;mso-width-relative:margin;mso-height-relative:margin;v-text-anchor:top" o:gfxdata="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" fillcolor="white [3201]" stroked="f" strokeweight=".5pt">
+                <v:textbox>
+                  <w:txbxContent>
+                    <w:p>
+                      <w:pPr>
+                        <w:jc w:val="center"/>
+                        <w:rPr>
+                          <w:rFonts w:ascii="Cambria" w:hAnsi="Cambria"/>
+                          <w:sz w:val="36"/>
+                          <w:lang w:val="el-GR"/>
+                        </w:rPr>
+                      </w:pPr>
+                      <w:r>
+                        <w:rPr>
+                          <w:rFonts w:ascii="Highway Gothic" w:hAnsi="Highway Gothic"/>
+                          <w:sz w:val="36"/>
+                        </w:rPr>
+                        <w:t>6</w:t>
+                      </w:r>
+                      <w:r>
+                        <w:rPr>
+                          <w:rFonts w:ascii="Highway Gothic" w:hAnsi="Highway Gothic"/>
+                          <w:sz w:val="36"/>
+                        </w:rPr>
+                        <w:t>”</w:t>
+                      </w:r>
+                    </w:p>
+                  </w:txbxContent>
+                </v:textbox>
               </v:shape>
             </w:pict>
           </mc:Fallback>
@@ -2818,191 +3159,312 @@
       </w:r>
       <w:r>
         <w:rPr>
-          <w:b/>
-        </w:rPr>
-        <w:t>T</w:t>
-      </w:r>
-      <w:r>
-        <w:rPr>
-          <w:b/>
-        </w:rPr>
-        <w:t xml:space="preserve">his is a mockup of the website that a sign QR code </w:t>
-      </w:r>
-      <w:r>
-        <w:rPr>
-          <w:b/>
-        </w:rPr>
-        <w:t xml:space="preserve">will </w:t>
-      </w:r>
-      <w:r>
-        <w:rPr>
-          <w:b/>
-        </w:rPr>
-        <w:t>link to.</w:t>
-      </w:r>
-    </w:p>
-    <w:p>
-      <w:pPr>
-        <w:pStyle w:val="ListParagraph"/>
-      </w:pPr>
-    </w:p>
-    <w:p>
-      <w:pPr>
-        <w:pStyle w:val="ListParagraph"/>
-        <w:numPr>
-          <w:ilvl w:val="0"/>
-          <w:numId w:val="13"/>
-        </w:numPr>
-        <w:rPr>
-          <w:b/>
-        </w:rPr>
-      </w:pPr>
-      <w:r>
-        <w:rPr>
-          <w:b/>
-        </w:rPr>
-        <w:t>QR codes are primarily used to create a database of sign locations</w:t>
-      </w:r>
-      <w:r>
-        <w:rPr>
-          <w:b/>
-        </w:rPr>
-        <w:t xml:space="preserve"> and issues with them</w:t>
-      </w:r>
-      <w:r>
-        <w:t xml:space="preserve"> such as incorrectly positioned arrows. In a well-performing system, people on bikes would use QR codes infrequently.</w:t>
-      </w:r>
-    </w:p>
-    <w:p>
-      <w:pPr>
-        <w:pStyle w:val="ListParagraph"/>
-        <w:rPr>
-          <w:b/>
-        </w:rPr>
-      </w:pPr>
-    </w:p>
-    <w:p>
-      <w:pPr>
-        <w:pStyle w:val="ListParagraph"/>
-        <w:numPr>
-          <w:ilvl w:val="0"/>
-          <w:numId w:val="13"/>
-        </w:numPr>
-        <w:rPr>
-          <w:b/>
-        </w:rPr>
-      </w:pPr>
-      <w:r>
-        <w:rPr>
-          <w:b/>
-        </w:rPr>
-        <w:t>There is a local bike point map</w:t>
-      </w:r>
-      <w:r>
-        <w:t xml:space="preserve"> for casual users, but this is not the primary purpose of the QR code.</w:t>
-      </w:r>
-      <w:r>
-        <w:br/>
-      </w:r>
-    </w:p>
-    <w:p>
-      <w:pPr>
-        <w:pStyle w:val="ListParagraph"/>
-        <w:numPr>
-          <w:ilvl w:val="0"/>
-          <w:numId w:val="13"/>
-        </w:numPr>
-        <w:rPr>
-          <w:b/>
-        </w:rPr>
-      </w:pPr>
-      <w:r>
-        <w:rPr>
-          <w:b/>
-        </w:rPr>
-        <w:t xml:space="preserve">Public utilities can record the location of a sign </w:t>
-      </w:r>
-      <w:r>
-        <w:t>by uploading a geo-tagged photo.</w:t>
-      </w:r>
-    </w:p>
-    <w:p>
-      <w:pPr>
-        <w:pStyle w:val="ListParagraph"/>
-        <w:ind w:left="360"/>
-        <w:rPr>
-          <w:b/>
-        </w:rPr>
-      </w:pPr>
-    </w:p>
-    <w:p>
-      <w:pPr>
-        <w:pStyle w:val="ListParagraph"/>
-        <w:numPr>
-          <w:ilvl w:val="0"/>
-          <w:numId w:val="13"/>
-        </w:numPr>
-      </w:pPr>
-      <w:r>
-        <w:rPr>
-          <w:b/>
-        </w:rPr>
-        <w:t>Users can download a bike points mapping application</w:t>
-      </w:r>
-      <w:r>
-        <w:rPr>
-          <w:i/>
-        </w:rPr>
-        <w:br/>
-      </w:r>
-    </w:p>
-    <w:p>
-      <w:r>
-        <w:t>This website is still currently under construction.</w:t>
-      </w:r>
-    </w:p>
-    <w:p>
-      <w:pPr>
-        <w:rPr>
-          <w:b/>
-        </w:rPr>
-      </w:pPr>
-      <w:r>
-        <w:rPr>
-          <w:b/>
-        </w:rPr>
-        <w:t>For the city, QR codes are an easily and cost-effective way to solicit structured feedback on sign placement without the overhead of the Cambridge city app or 311.</w:t>
-      </w:r>
-    </w:p>
-    <w:p>
-      <w:r>
-        <w:rPr>
-          <w:color w:val="A6A6A6" w:themeColor="background1" w:themeShade="A6"/>
-          <w:sz w:val="11"/>
-        </w:rPr>
-        <w:t xml:space="preserve">(iPhone X and Reload images by Nikita </w:t>
-      </w:r>
-      <w:proofErr w:type="spellStart"/>
-      <w:r>
-        <w:rPr>
-          <w:color w:val="A6A6A6" w:themeColor="background1" w:themeShade="A6"/>
-          <w:sz w:val="11"/>
-        </w:rPr>
-        <w:t>Kozin</w:t>
-      </w:r>
-      <w:proofErr w:type="spellEnd"/>
-      <w:r>
-        <w:rPr>
-          <w:color w:val="A6A6A6" w:themeColor="background1" w:themeShade="A6"/>
-          <w:sz w:val="11"/>
-        </w:rPr>
-        <w:t xml:space="preserve"> and Shashank Sing respectively, both from the Noun project)</w:t>
+          <w:noProof/>
+        </w:rPr>
+        <mc:AlternateContent>
+          <mc:Choice Requires="wps">
+            <w:drawing>
+              <wp:anchor distT="0" distB="0" distL="114300" distR="114300" simplePos="0" relativeHeight="251713536" behindDoc="0" locked="0" layoutInCell="1" allowOverlap="1" wp14:anchorId="7CA48430" wp14:editId="0D4371C4">
+                <wp:simplePos x="0" y="0"/>
+                <wp:positionH relativeFrom="column">
+                  <wp:posOffset>-391614</wp:posOffset>
+                </wp:positionH>
+                <wp:positionV relativeFrom="paragraph">
+                  <wp:posOffset>5116195</wp:posOffset>
+                </wp:positionV>
+                <wp:extent cx="500380" cy="347980"/>
+                <wp:effectExtent l="0" t="0" r="0" b="0"/>
+                <wp:wrapNone/>
+                <wp:docPr id="18" name="Text Box 18"/>
+                <wp:cNvGraphicFramePr/>
+                <a:graphic xmlns:a="http://schemas.openxmlformats.org/drawingml/2006/main">
+                  <a:graphicData uri="http://schemas.microsoft.com/office/word/2010/wordprocessingShape">
+                    <wps:wsp>
+                      <wps:cNvSpPr txBox="1"/>
+                      <wps:spPr>
+                        <a:xfrm>
+                          <a:off x="0" y="0"/>
+                          <a:ext cx="500380" cy="347980"/>
+                        </a:xfrm>
+                        <a:prstGeom prst="rect">
+                          <a:avLst/>
+                        </a:prstGeom>
+                        <a:solidFill>
+                          <a:schemeClr val="lt1"/>
+                        </a:solidFill>
+                        <a:ln w="6350">
+                          <a:noFill/>
+                        </a:ln>
+                      </wps:spPr>
+                      <wps:txbx>
+                        <w:txbxContent>
+                          <w:p>
+                            <w:pPr>
+                              <w:jc w:val="center"/>
+                              <w:rPr>
+                                <w:rFonts w:ascii="Cambria" w:hAnsi="Cambria"/>
+                                <w:sz w:val="36"/>
+                                <w:lang w:val="el-GR"/>
+                              </w:rPr>
+                            </w:pPr>
+                            <w:r>
+                              <w:rPr>
+                                <w:rFonts w:ascii="Highway Gothic" w:hAnsi="Highway Gothic"/>
+                                <w:sz w:val="36"/>
+                              </w:rPr>
+                              <w:t>12</w:t>
+                            </w:r>
+                            <w:r>
+                              <w:rPr>
+                                <w:rFonts w:ascii="Highway Gothic" w:hAnsi="Highway Gothic"/>
+                                <w:sz w:val="36"/>
+                              </w:rPr>
+                              <w:t>”</w:t>
+                            </w:r>
+                          </w:p>
+                        </w:txbxContent>
+                      </wps:txbx>
+                      <wps:bodyPr rot="0" spcFirstLastPara="0" vertOverflow="overflow" horzOverflow="overflow" vert="horz" wrap="square" lIns="91440" tIns="45720" rIns="91440" bIns="45720" numCol="1" spcCol="0" rtlCol="0" fromWordArt="0" anchor="t" anchorCtr="0" forceAA="0" compatLnSpc="1">
+                        <a:prstTxWarp prst="textNoShape">
+                          <a:avLst/>
+                        </a:prstTxWarp>
+                        <a:noAutofit/>
+                      </wps:bodyPr>
+                    </wps:wsp>
+                  </a:graphicData>
+                </a:graphic>
+                <wp14:sizeRelH relativeFrom="margin">
+                  <wp14:pctWidth>0</wp14:pctWidth>
+                </wp14:sizeRelH>
+                <wp14:sizeRelV relativeFrom="margin">
+                  <wp14:pctHeight>0</wp14:pctHeight>
+                </wp14:sizeRelV>
+              </wp:anchor>
+            </w:drawing>
+          </mc:Choice>
+          <mc:Fallback>
+            <w:pict>
+              <v:shape w14:anchorId="7CA48430" id="Text Box 18" o:spid="_x0000_s1041" type="#_x0000_t202" style="position:absolute;margin-left:-30.85pt;margin-top:402.85pt;width:39.4pt;height:27.4pt;z-index:251713536;visibility:visible;mso-wrap-style:square;mso-width-percent:0;mso-height-percent:0;mso-wrap-distance-left:9pt;mso-wrap-distance-top:0;mso-wrap-distance-right:9pt;mso-wrap-distance-bottom:0;mso-position-horizontal:absolute;mso-position-horizontal-relative:text;mso-position-vertical:absolute;mso-position-vertical-relative:text;mso-width-percent:0;mso-height-percent:0;mso-width-relative:margin;mso-height-relative:margin;v-text-anchor:top" o:gfxdata="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" fillcolor="white [3201]" stroked="f" strokeweight=".5pt">
+                <v:textbox>
+                  <w:txbxContent>
+                    <w:p>
+                      <w:pPr>
+                        <w:jc w:val="center"/>
+                        <w:rPr>
+                          <w:rFonts w:ascii="Cambria" w:hAnsi="Cambria"/>
+                          <w:sz w:val="36"/>
+                          <w:lang w:val="el-GR"/>
+                        </w:rPr>
+                      </w:pPr>
+                      <w:r>
+                        <w:rPr>
+                          <w:rFonts w:ascii="Highway Gothic" w:hAnsi="Highway Gothic"/>
+                          <w:sz w:val="36"/>
+                        </w:rPr>
+                        <w:t>12</w:t>
+                      </w:r>
+                      <w:r>
+                        <w:rPr>
+                          <w:rFonts w:ascii="Highway Gothic" w:hAnsi="Highway Gothic"/>
+                          <w:sz w:val="36"/>
+                        </w:rPr>
+                        <w:t>”</w:t>
+                      </w:r>
+                    </w:p>
+                  </w:txbxContent>
+                </v:textbox>
+              </v:shape>
+            </w:pict>
+          </mc:Fallback>
+        </mc:AlternateContent>
+      </w:r>
+      <w:r>
+        <mc:AlternateContent>
+          <mc:Choice Requires="wps">
+            <w:drawing>
+              <wp:anchor distT="0" distB="0" distL="114300" distR="114300" simplePos="0" relativeHeight="251711488" behindDoc="0" locked="0" layoutInCell="1" allowOverlap="1" wp14:anchorId="4DE0EFED" wp14:editId="108D4468">
+                <wp:simplePos x="0" y="0"/>
+                <wp:positionH relativeFrom="column">
+                  <wp:posOffset>608693</wp:posOffset>
+                </wp:positionH>
+                <wp:positionV relativeFrom="paragraph">
+                  <wp:posOffset>10962005</wp:posOffset>
+                </wp:positionV>
+                <wp:extent cx="4249420" cy="338455"/>
+                <wp:effectExtent l="0" t="0" r="5080" b="4445"/>
+                <wp:wrapNone/>
+                <wp:docPr id="5" name="Text Box 5"/>
+                <wp:cNvGraphicFramePr/>
+                <a:graphic xmlns:a="http://schemas.openxmlformats.org/drawingml/2006/main">
+                  <a:graphicData uri="http://schemas.microsoft.com/office/word/2010/wordprocessingShape">
+                    <wps:wsp>
+                      <wps:cNvSpPr txBox="1"/>
+                      <wps:spPr>
+                        <a:xfrm>
+                          <a:off x="0" y="0"/>
+                          <a:ext cx="4249420" cy="338455"/>
+                        </a:xfrm>
+                        <a:prstGeom prst="rect">
+                          <a:avLst/>
+                        </a:prstGeom>
+                        <a:solidFill>
+                          <a:schemeClr val="lt1"/>
+                        </a:solidFill>
+                        <a:ln w="6350">
+                          <a:noFill/>
+                        </a:ln>
+                      </wps:spPr>
+                      <wps:txbx>
+                        <w:txbxContent>
+                          <w:p>
+                            <w:pPr>
+                              <w:jc w:val="center"/>
+                              <w:rPr>
+                                <w:rFonts w:ascii="Century Gothic" w:hAnsi="Century Gothic"/>
+                              </w:rPr>
+                            </w:pPr>
+                            <w:r>
+                              <w:rPr>
+                                <w:rFonts w:ascii="Century Gothic" w:hAnsi="Century Gothic"/>
+                              </w:rPr>
+                              <w:t>This image is</w:t>
+                            </w:r>
+                            <w:r>
+                              <w:rPr>
+                                <w:rFonts w:ascii="Century Gothic" w:hAnsi="Century Gothic"/>
+                              </w:rPr>
+                              <w:t xml:space="preserve"> at </w:t>
+                            </w:r>
+                            <w:r>
+                              <w:rPr>
+                                <w:rFonts w:ascii="Century Gothic" w:hAnsi="Century Gothic"/>
+                              </w:rPr>
+                              <w:t xml:space="preserve">1:1 </w:t>
+                            </w:r>
+                            <w:r>
+                              <w:rPr>
+                                <w:rFonts w:ascii="Century Gothic" w:hAnsi="Century Gothic"/>
+                              </w:rPr>
+                              <w:t xml:space="preserve"> scale, when printed on 8.5</w:t>
+                            </w:r>
+                            <w:r>
+                              <w:rPr>
+                                <w:rFonts w:ascii="Century Gothic" w:hAnsi="Century Gothic"/>
+                              </w:rPr>
+                              <w:t xml:space="preserve">” </w:t>
+                            </w:r>
+                            <w:r>
+                              <w:rPr>
+                                <w:rFonts w:ascii="Century Gothic" w:hAnsi="Century Gothic"/>
+                              </w:rPr>
+                              <w:t xml:space="preserve">x </w:t>
+                            </w:r>
+                            <w:r>
+                              <w:rPr>
+                                <w:rFonts w:ascii="Century Gothic" w:hAnsi="Century Gothic"/>
+                              </w:rPr>
+                              <w:t>14</w:t>
+                            </w:r>
+                            <w:r>
+                              <w:rPr>
+                                <w:rFonts w:ascii="Century Gothic" w:hAnsi="Century Gothic"/>
+                              </w:rPr>
+                              <w:t>”paper</w:t>
+                            </w:r>
+                          </w:p>
+                        </w:txbxContent>
+                      </wps:txbx>
+                      <wps:bodyPr rot="0" spcFirstLastPara="0" vertOverflow="overflow" horzOverflow="overflow" vert="horz" wrap="square" lIns="91440" tIns="45720" rIns="91440" bIns="45720" numCol="1" spcCol="0" rtlCol="0" fromWordArt="0" anchor="t" anchorCtr="0" forceAA="0" compatLnSpc="1">
+                        <a:prstTxWarp prst="textNoShape">
+                          <a:avLst/>
+                        </a:prstTxWarp>
+                        <a:noAutofit/>
+                      </wps:bodyPr>
+                    </wps:wsp>
+                  </a:graphicData>
+                </a:graphic>
+                <wp14:sizeRelH relativeFrom="margin">
+                  <wp14:pctWidth>0</wp14:pctWidth>
+                </wp14:sizeRelH>
+                <wp14:sizeRelV relativeFrom="margin">
+                  <wp14:pctHeight>0</wp14:pctHeight>
+                </wp14:sizeRelV>
+              </wp:anchor>
+            </w:drawing>
+          </mc:Choice>
+          <mc:Fallback>
+            <w:pict>
+              <v:shape w14:anchorId="4DE0EFED" id="Text Box 5" o:spid="_x0000_s1042" type="#_x0000_t202" style="position:absolute;margin-left:47.95pt;margin-top:863.15pt;width:334.6pt;height:26.65pt;z-index:251711488;visibility:visible;mso-wrap-style:square;mso-width-percent:0;mso-height-percent:0;mso-wrap-distance-left:9pt;mso-wrap-distance-top:0;mso-wrap-distance-right:9pt;mso-wrap-distance-bottom:0;mso-position-horizontal:absolute;mso-position-horizontal-relative:text;mso-position-vertical:absolute;mso-position-vertical-relative:text;mso-width-percent:0;mso-height-percent:0;mso-width-relative:margin;mso-height-relative:margin;v-text-anchor:top" o:gfxdata="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" fillcolor="white [3201]" stroked="f" strokeweight=".5pt">
+                <v:textbox>
+                  <w:txbxContent>
+                    <w:p>
+                      <w:pPr>
+                        <w:jc w:val="center"/>
+                        <w:rPr>
+                          <w:rFonts w:ascii="Century Gothic" w:hAnsi="Century Gothic"/>
+                        </w:rPr>
+                      </w:pPr>
+                      <w:r>
+                        <w:rPr>
+                          <w:rFonts w:ascii="Century Gothic" w:hAnsi="Century Gothic"/>
+                        </w:rPr>
+                        <w:t>This image is</w:t>
+                      </w:r>
+                      <w:r>
+                        <w:rPr>
+                          <w:rFonts w:ascii="Century Gothic" w:hAnsi="Century Gothic"/>
+                        </w:rPr>
+                        <w:t xml:space="preserve"> at </w:t>
+                      </w:r>
+                      <w:r>
+                        <w:rPr>
+                          <w:rFonts w:ascii="Century Gothic" w:hAnsi="Century Gothic"/>
+                        </w:rPr>
+                        <w:t xml:space="preserve">1:1 </w:t>
+                      </w:r>
+                      <w:r>
+                        <w:rPr>
+                          <w:rFonts w:ascii="Century Gothic" w:hAnsi="Century Gothic"/>
+                        </w:rPr>
+                        <w:t xml:space="preserve"> scale, when printed on 8.5</w:t>
+                      </w:r>
+                      <w:r>
+                        <w:rPr>
+                          <w:rFonts w:ascii="Century Gothic" w:hAnsi="Century Gothic"/>
+                        </w:rPr>
+                        <w:t xml:space="preserve">” </w:t>
+                      </w:r>
+                      <w:r>
+                        <w:rPr>
+                          <w:rFonts w:ascii="Century Gothic" w:hAnsi="Century Gothic"/>
+                        </w:rPr>
+                        <w:t xml:space="preserve">x </w:t>
+                      </w:r>
+                      <w:r>
+                        <w:rPr>
+                          <w:rFonts w:ascii="Century Gothic" w:hAnsi="Century Gothic"/>
+                        </w:rPr>
+                        <w:t>14</w:t>
+                      </w:r>
+                      <w:r>
+                        <w:rPr>
+                          <w:rFonts w:ascii="Century Gothic" w:hAnsi="Century Gothic"/>
+                        </w:rPr>
+                        <w:t>”paper</w:t>
+                      </w:r>
+                    </w:p>
+                  </w:txbxContent>
+                </v:textbox>
+              </v:shape>
+            </w:pict>
+          </mc:Fallback>
+        </mc:AlternateContent>
       </w:r>
     </w:p>
     <w:sectPr>
       <w:footerReference w:type="even" r:id="rId18"/>
       <w:footerReference w:type="default" r:id="rId19"/>
-      <w:pgSz w:w="12240" w:h="15840"/>
+      <w:pgSz w:w="12240" w:h="20160" w:code="5"/>
       <w:pgMar w:top="1440" w:right="1440" w:bottom="1440" w:left="1440" w:header="720" w:footer="720" w:gutter="0"/>
       <w:cols w:space="720"/>
       <w:docGrid w:linePitch="360"/>
@@ -5628,7 +6090,7 @@
 </file>
 
 <file path=customXml/itemProps1.xml><?xml version="1.0" encoding="utf-8"?>
-<ds:datastoreItem xmlns:ds="http://schemas.openxmlformats.org/officeDocument/2006/customXml" ds:itemID="{8B0C1D86-7FBD-B44C-AB8C-D68D670ECFE4}">
+<ds:datastoreItem xmlns:ds="http://schemas.openxmlformats.org/officeDocument/2006/customXml" ds:itemID="{8E5A1F13-773B-AE43-8A9E-523C2EC74724}">
   <ds:schemaRefs>
     <ds:schemaRef ds:uri="http://schemas.openxmlformats.org/officeDocument/2006/bibliography"/>
   </ds:schemaRefs>

</xml_diff>